<commit_message>
FoCSN first lab report update 1
</commit_message>
<xml_diff>
--- a/FoCSN/lab1/Звіт1_ОКСМ.docx
+++ b/FoCSN/lab1/Звіт1_ОКСМ.docx
@@ -3761,16 +3761,6 @@
     </w:p>
     <w:p>
       <w:pPr>
-        <w:rPr>
-          <w:rFonts w:ascii="Times New Roman" w:hAnsi="Times New Roman" w:cs="Times New Roman"/>
-          <w:sz w:val="28"/>
-          <w:szCs w:val="28"/>
-          <w:lang w:val="uk-UA"/>
-        </w:rPr>
-      </w:pPr>
-    </w:p>
-    <w:p>
-      <w:pPr>
         <w:tabs>
           <w:tab w:val="left" w:pos="7890"/>
         </w:tabs>
@@ -3860,6 +3850,610 @@
         </w:rPr>
         <w:t>)</w:t>
       </w:r>
+    </w:p>
+    <w:p>
+      <w:pPr>
+        <w:tabs>
+          <w:tab w:val="left" w:pos="7890"/>
+        </w:tabs>
+        <w:rPr>
+          <w:rFonts w:ascii="Times New Roman" w:hAnsi="Times New Roman" w:cs="Times New Roman"/>
+          <w:sz w:val="28"/>
+          <w:szCs w:val="28"/>
+          <w:lang w:val="uk-UA"/>
+        </w:rPr>
+      </w:pPr>
+      <w:r>
+        <w:rPr>
+          <w:rFonts w:ascii="Times New Roman" w:hAnsi="Times New Roman" w:cs="Times New Roman"/>
+          <w:sz w:val="28"/>
+          <w:szCs w:val="28"/>
+          <w:lang w:val="uk-UA"/>
+        </w:rPr>
+        <w:t xml:space="preserve">1) </w:t>
+      </w:r>
+      <w:r>
+        <w:rPr>
+          <w:rFonts w:ascii="Times New Roman" w:hAnsi="Times New Roman" w:cs="Times New Roman"/>
+          <w:sz w:val="28"/>
+          <w:szCs w:val="28"/>
+          <w:lang w:val="uk-UA"/>
+        </w:rPr>
+        <w:t xml:space="preserve">Додаємо РС5 до нашої мережі та встановлюємо його ІР адресу у командній </w:t>
+      </w:r>
+      <w:proofErr w:type="spellStart"/>
+      <w:r>
+        <w:rPr>
+          <w:rFonts w:ascii="Times New Roman" w:hAnsi="Times New Roman" w:cs="Times New Roman"/>
+          <w:sz w:val="28"/>
+          <w:szCs w:val="28"/>
+          <w:lang w:val="uk-UA"/>
+        </w:rPr>
+        <w:t>строці</w:t>
+      </w:r>
+      <w:proofErr w:type="spellEnd"/>
+      <w:r>
+        <w:rPr>
+          <w:rFonts w:ascii="Times New Roman" w:hAnsi="Times New Roman" w:cs="Times New Roman"/>
+          <w:sz w:val="28"/>
+          <w:szCs w:val="28"/>
+          <w:lang w:val="uk-UA"/>
+        </w:rPr>
+        <w:t xml:space="preserve">, перевіряємо конфігурацію командою </w:t>
+      </w:r>
+      <w:r>
+        <w:rPr>
+          <w:rFonts w:ascii="Times New Roman" w:hAnsi="Times New Roman" w:cs="Times New Roman"/>
+          <w:b/>
+          <w:bCs/>
+          <w:i/>
+          <w:iCs/>
+          <w:sz w:val="28"/>
+          <w:szCs w:val="28"/>
+          <w:lang w:val="en-US"/>
+        </w:rPr>
+        <w:t>ipconfig</w:t>
+      </w:r>
+    </w:p>
+    <w:p>
+      <w:pPr>
+        <w:tabs>
+          <w:tab w:val="left" w:pos="7890"/>
+        </w:tabs>
+        <w:rPr>
+          <w:rFonts w:ascii="Times New Roman" w:hAnsi="Times New Roman" w:cs="Times New Roman"/>
+          <w:sz w:val="28"/>
+          <w:szCs w:val="28"/>
+          <w:lang w:val="uk-UA"/>
+        </w:rPr>
+      </w:pPr>
+      <w:r>
+        <w:rPr>
+          <w:rFonts w:ascii="Times New Roman" w:hAnsi="Times New Roman" w:cs="Times New Roman"/>
+          <w:sz w:val="28"/>
+          <w:szCs w:val="28"/>
+          <w:lang w:val="uk-UA"/>
+        </w:rPr>
+        <w:drawing>
+          <wp:anchor distT="0" distB="0" distL="114300" distR="114300" simplePos="0" relativeHeight="251669504" behindDoc="1" locked="0" layoutInCell="1" allowOverlap="1" wp14:anchorId="78ECED38" wp14:editId="6DD3AD53">
+            <wp:simplePos x="0" y="0"/>
+            <wp:positionH relativeFrom="margin">
+              <wp:posOffset>372110</wp:posOffset>
+            </wp:positionH>
+            <wp:positionV relativeFrom="paragraph">
+              <wp:posOffset>210820</wp:posOffset>
+            </wp:positionV>
+            <wp:extent cx="5287113" cy="3038899"/>
+            <wp:effectExtent l="76200" t="76200" r="142240" b="142875"/>
+            <wp:wrapNone/>
+            <wp:docPr id="14" name="Picture 14"/>
+            <wp:cNvGraphicFramePr>
+              <a:graphicFrameLocks xmlns:a="http://schemas.openxmlformats.org/drawingml/2006/main" noChangeAspect="1"/>
+            </wp:cNvGraphicFramePr>
+            <a:graphic xmlns:a="http://schemas.openxmlformats.org/drawingml/2006/main">
+              <a:graphicData uri="http://schemas.openxmlformats.org/drawingml/2006/picture">
+                <pic:pic xmlns:pic="http://schemas.openxmlformats.org/drawingml/2006/picture">
+                  <pic:nvPicPr>
+                    <pic:cNvPr id="1" name=""/>
+                    <pic:cNvPicPr/>
+                  </pic:nvPicPr>
+                  <pic:blipFill>
+                    <a:blip r:embed="rId18">
+                      <a:extLst>
+                        <a:ext uri="{28A0092B-C50C-407E-A947-70E740481C1C}">
+                          <a14:useLocalDpi xmlns:a14="http://schemas.microsoft.com/office/drawing/2010/main" val="0"/>
+                        </a:ext>
+                      </a:extLst>
+                    </a:blip>
+                    <a:stretch>
+                      <a:fillRect/>
+                    </a:stretch>
+                  </pic:blipFill>
+                  <pic:spPr>
+                    <a:xfrm>
+                      <a:off x="0" y="0"/>
+                      <a:ext cx="5287113" cy="3038899"/>
+                    </a:xfrm>
+                    <a:prstGeom prst="rect">
+                      <a:avLst/>
+                    </a:prstGeom>
+                    <a:ln w="38100" cap="sq">
+                      <a:solidFill>
+                        <a:srgbClr val="000000"/>
+                      </a:solidFill>
+                      <a:prstDash val="solid"/>
+                      <a:miter lim="800000"/>
+                    </a:ln>
+                    <a:effectLst>
+                      <a:outerShdw blurRad="50800" dist="38100" dir="2700000" algn="tl" rotWithShape="0">
+                        <a:srgbClr val="000000">
+                          <a:alpha val="43000"/>
+                        </a:srgbClr>
+                      </a:outerShdw>
+                    </a:effectLst>
+                  </pic:spPr>
+                </pic:pic>
+              </a:graphicData>
+            </a:graphic>
+          </wp:anchor>
+        </w:drawing>
+      </w:r>
+    </w:p>
+    <w:p>
+      <w:pPr>
+        <w:rPr>
+          <w:rFonts w:ascii="Times New Roman" w:hAnsi="Times New Roman" w:cs="Times New Roman"/>
+          <w:sz w:val="28"/>
+          <w:szCs w:val="28"/>
+          <w:lang w:val="uk-UA"/>
+        </w:rPr>
+      </w:pPr>
+    </w:p>
+    <w:p>
+      <w:pPr>
+        <w:rPr>
+          <w:rFonts w:ascii="Times New Roman" w:hAnsi="Times New Roman" w:cs="Times New Roman"/>
+          <w:sz w:val="28"/>
+          <w:szCs w:val="28"/>
+          <w:lang w:val="uk-UA"/>
+        </w:rPr>
+      </w:pPr>
+    </w:p>
+    <w:p>
+      <w:pPr>
+        <w:rPr>
+          <w:rFonts w:ascii="Times New Roman" w:hAnsi="Times New Roman" w:cs="Times New Roman"/>
+          <w:sz w:val="28"/>
+          <w:szCs w:val="28"/>
+          <w:lang w:val="uk-UA"/>
+        </w:rPr>
+      </w:pPr>
+    </w:p>
+    <w:p>
+      <w:pPr>
+        <w:rPr>
+          <w:rFonts w:ascii="Times New Roman" w:hAnsi="Times New Roman" w:cs="Times New Roman"/>
+          <w:sz w:val="28"/>
+          <w:szCs w:val="28"/>
+          <w:lang w:val="uk-UA"/>
+        </w:rPr>
+      </w:pPr>
+    </w:p>
+    <w:p>
+      <w:pPr>
+        <w:rPr>
+          <w:rFonts w:ascii="Times New Roman" w:hAnsi="Times New Roman" w:cs="Times New Roman"/>
+          <w:sz w:val="28"/>
+          <w:szCs w:val="28"/>
+          <w:lang w:val="uk-UA"/>
+        </w:rPr>
+      </w:pPr>
+    </w:p>
+    <w:p>
+      <w:pPr>
+        <w:jc w:val="right"/>
+        <w:rPr>
+          <w:rFonts w:ascii="Times New Roman" w:hAnsi="Times New Roman" w:cs="Times New Roman"/>
+          <w:sz w:val="28"/>
+          <w:szCs w:val="28"/>
+          <w:lang w:val="uk-UA"/>
+        </w:rPr>
+      </w:pPr>
+    </w:p>
+    <w:p>
+      <w:pPr>
+        <w:jc w:val="right"/>
+        <w:rPr>
+          <w:rFonts w:ascii="Times New Roman" w:hAnsi="Times New Roman" w:cs="Times New Roman"/>
+          <w:sz w:val="28"/>
+          <w:szCs w:val="28"/>
+          <w:lang w:val="uk-UA"/>
+        </w:rPr>
+      </w:pPr>
+    </w:p>
+    <w:p>
+      <w:pPr>
+        <w:tabs>
+          <w:tab w:val="left" w:pos="4230"/>
+        </w:tabs>
+        <w:rPr>
+          <w:rFonts w:ascii="Times New Roman" w:hAnsi="Times New Roman" w:cs="Times New Roman"/>
+          <w:sz w:val="28"/>
+          <w:szCs w:val="28"/>
+          <w:lang w:val="uk-UA"/>
+        </w:rPr>
+      </w:pPr>
+      <w:r>
+        <w:rPr>
+          <w:rFonts w:ascii="Times New Roman" w:hAnsi="Times New Roman" w:cs="Times New Roman"/>
+          <w:sz w:val="28"/>
+          <w:szCs w:val="28"/>
+          <w:lang w:val="uk-UA"/>
+        </w:rPr>
+        <w:tab/>
+      </w:r>
+    </w:p>
+    <w:p>
+      <w:pPr>
+        <w:rPr>
+          <w:rFonts w:ascii="Times New Roman" w:hAnsi="Times New Roman" w:cs="Times New Roman"/>
+          <w:sz w:val="28"/>
+          <w:szCs w:val="28"/>
+          <w:lang w:val="uk-UA"/>
+        </w:rPr>
+      </w:pPr>
+      <w:r>
+        <w:rPr>
+          <w:rFonts w:ascii="Times New Roman" w:hAnsi="Times New Roman" w:cs="Times New Roman"/>
+          <w:sz w:val="28"/>
+          <w:szCs w:val="28"/>
+          <w:lang w:val="en-US"/>
+        </w:rPr>
+        <w:lastRenderedPageBreak/>
+        <w:drawing>
+          <wp:anchor distT="0" distB="0" distL="114300" distR="114300" simplePos="0" relativeHeight="251670528" behindDoc="1" locked="0" layoutInCell="1" allowOverlap="1" wp14:anchorId="3C87A66E" wp14:editId="759BC0AF">
+            <wp:simplePos x="0" y="0"/>
+            <wp:positionH relativeFrom="margin">
+              <wp:posOffset>534669</wp:posOffset>
+            </wp:positionH>
+            <wp:positionV relativeFrom="paragraph">
+              <wp:posOffset>-535940</wp:posOffset>
+            </wp:positionV>
+            <wp:extent cx="4820323" cy="2210108"/>
+            <wp:effectExtent l="152400" t="152400" r="361315" b="361950"/>
+            <wp:wrapNone/>
+            <wp:docPr id="15" name="Picture 15"/>
+            <wp:cNvGraphicFramePr>
+              <a:graphicFrameLocks xmlns:a="http://schemas.openxmlformats.org/drawingml/2006/main" noChangeAspect="1"/>
+            </wp:cNvGraphicFramePr>
+            <a:graphic xmlns:a="http://schemas.openxmlformats.org/drawingml/2006/main">
+              <a:graphicData uri="http://schemas.openxmlformats.org/drawingml/2006/picture">
+                <pic:pic xmlns:pic="http://schemas.openxmlformats.org/drawingml/2006/picture">
+                  <pic:nvPicPr>
+                    <pic:cNvPr id="1" name=""/>
+                    <pic:cNvPicPr/>
+                  </pic:nvPicPr>
+                  <pic:blipFill>
+                    <a:blip r:embed="rId19">
+                      <a:extLst>
+                        <a:ext uri="{28A0092B-C50C-407E-A947-70E740481C1C}">
+                          <a14:useLocalDpi xmlns:a14="http://schemas.microsoft.com/office/drawing/2010/main" val="0"/>
+                        </a:ext>
+                      </a:extLst>
+                    </a:blip>
+                    <a:stretch>
+                      <a:fillRect/>
+                    </a:stretch>
+                  </pic:blipFill>
+                  <pic:spPr>
+                    <a:xfrm>
+                      <a:off x="0" y="0"/>
+                      <a:ext cx="4820323" cy="2210108"/>
+                    </a:xfrm>
+                    <a:prstGeom prst="rect">
+                      <a:avLst/>
+                    </a:prstGeom>
+                    <a:ln>
+                      <a:noFill/>
+                    </a:ln>
+                    <a:effectLst>
+                      <a:outerShdw blurRad="292100" dist="139700" dir="2700000" algn="tl" rotWithShape="0">
+                        <a:srgbClr val="333333">
+                          <a:alpha val="65000"/>
+                        </a:srgbClr>
+                      </a:outerShdw>
+                    </a:effectLst>
+                  </pic:spPr>
+                </pic:pic>
+              </a:graphicData>
+            </a:graphic>
+          </wp:anchor>
+        </w:drawing>
+      </w:r>
+    </w:p>
+    <w:p>
+      <w:pPr>
+        <w:rPr>
+          <w:rFonts w:ascii="Times New Roman" w:hAnsi="Times New Roman" w:cs="Times New Roman"/>
+          <w:sz w:val="28"/>
+          <w:szCs w:val="28"/>
+          <w:lang w:val="uk-UA"/>
+        </w:rPr>
+      </w:pPr>
+    </w:p>
+    <w:p>
+      <w:pPr>
+        <w:rPr>
+          <w:rFonts w:ascii="Times New Roman" w:hAnsi="Times New Roman" w:cs="Times New Roman"/>
+          <w:sz w:val="28"/>
+          <w:szCs w:val="28"/>
+          <w:lang w:val="uk-UA"/>
+        </w:rPr>
+      </w:pPr>
+    </w:p>
+    <w:p>
+      <w:pPr>
+        <w:rPr>
+          <w:rFonts w:ascii="Times New Roman" w:hAnsi="Times New Roman" w:cs="Times New Roman"/>
+          <w:sz w:val="28"/>
+          <w:szCs w:val="28"/>
+          <w:lang w:val="uk-UA"/>
+        </w:rPr>
+      </w:pPr>
+    </w:p>
+    <w:p>
+      <w:pPr>
+        <w:rPr>
+          <w:rFonts w:ascii="Times New Roman" w:hAnsi="Times New Roman" w:cs="Times New Roman"/>
+          <w:sz w:val="28"/>
+          <w:szCs w:val="28"/>
+          <w:lang w:val="uk-UA"/>
+        </w:rPr>
+      </w:pPr>
+    </w:p>
+    <w:p>
+      <w:pPr>
+        <w:jc w:val="right"/>
+        <w:rPr>
+          <w:rFonts w:ascii="Times New Roman" w:hAnsi="Times New Roman" w:cs="Times New Roman"/>
+          <w:sz w:val="28"/>
+          <w:szCs w:val="28"/>
+          <w:lang w:val="uk-UA"/>
+        </w:rPr>
+      </w:pPr>
+    </w:p>
+    <w:p>
+      <w:pPr>
+        <w:jc w:val="right"/>
+        <w:rPr>
+          <w:rFonts w:ascii="Times New Roman" w:hAnsi="Times New Roman" w:cs="Times New Roman"/>
+          <w:sz w:val="28"/>
+          <w:szCs w:val="28"/>
+          <w:lang w:val="uk-UA"/>
+        </w:rPr>
+      </w:pPr>
+    </w:p>
+    <w:p>
+      <w:pPr>
+        <w:jc w:val="center"/>
+        <w:rPr>
+          <w:rFonts w:ascii="Times New Roman" w:hAnsi="Times New Roman" w:cs="Times New Roman"/>
+          <w:b/>
+          <w:bCs/>
+          <w:sz w:val="36"/>
+          <w:szCs w:val="36"/>
+          <w:lang w:val="uk-UA"/>
+        </w:rPr>
+      </w:pPr>
+      <w:r>
+        <w:rPr>
+          <w:rFonts w:ascii="Times New Roman" w:hAnsi="Times New Roman" w:cs="Times New Roman"/>
+          <w:b/>
+          <w:bCs/>
+          <w:sz w:val="36"/>
+          <w:szCs w:val="36"/>
+          <w:lang w:val="uk-UA"/>
+        </w:rPr>
+        <w:t>Висновок</w:t>
+      </w:r>
+    </w:p>
+    <w:p>
+      <w:pPr>
+        <w:spacing w:after="0"/>
+        <w:rPr>
+          <w:rFonts w:ascii="Times New Roman" w:hAnsi="Times New Roman" w:cs="Times New Roman"/>
+          <w:sz w:val="28"/>
+          <w:szCs w:val="28"/>
+          <w:lang w:val="uk-UA"/>
+        </w:rPr>
+      </w:pPr>
+      <w:r>
+        <w:rPr>
+          <w:rFonts w:ascii="Times New Roman" w:hAnsi="Times New Roman" w:cs="Times New Roman"/>
+          <w:sz w:val="28"/>
+          <w:szCs w:val="28"/>
+          <w:lang w:val="uk-UA"/>
+        </w:rPr>
+        <w:t xml:space="preserve">Виконуючи цю лабораторну роботу, я дізнався про програму </w:t>
+      </w:r>
+      <w:r>
+        <w:rPr>
+          <w:rFonts w:ascii="Times New Roman" w:hAnsi="Times New Roman" w:cs="Times New Roman"/>
+          <w:sz w:val="28"/>
+          <w:szCs w:val="28"/>
+          <w:lang w:val="en-US"/>
+        </w:rPr>
+        <w:t>Cisco</w:t>
+      </w:r>
+      <w:r>
+        <w:rPr>
+          <w:rFonts w:ascii="Times New Roman" w:hAnsi="Times New Roman" w:cs="Times New Roman"/>
+          <w:sz w:val="28"/>
+          <w:szCs w:val="28"/>
+          <w:lang w:val="uk-UA"/>
+        </w:rPr>
+        <w:t xml:space="preserve"> </w:t>
+      </w:r>
+      <w:r>
+        <w:rPr>
+          <w:rFonts w:ascii="Times New Roman" w:hAnsi="Times New Roman" w:cs="Times New Roman"/>
+          <w:sz w:val="28"/>
+          <w:szCs w:val="28"/>
+          <w:lang w:val="en-US"/>
+        </w:rPr>
+        <w:t>Packet</w:t>
+      </w:r>
+      <w:r>
+        <w:rPr>
+          <w:rFonts w:ascii="Times New Roman" w:hAnsi="Times New Roman" w:cs="Times New Roman"/>
+          <w:sz w:val="28"/>
+          <w:szCs w:val="28"/>
+          <w:lang w:val="uk-UA"/>
+        </w:rPr>
+        <w:t xml:space="preserve"> </w:t>
+      </w:r>
+      <w:r>
+        <w:rPr>
+          <w:rFonts w:ascii="Times New Roman" w:hAnsi="Times New Roman" w:cs="Times New Roman"/>
+          <w:sz w:val="28"/>
+          <w:szCs w:val="28"/>
+          <w:lang w:val="en-US"/>
+        </w:rPr>
+        <w:t>Tracer</w:t>
+      </w:r>
+      <w:r>
+        <w:rPr>
+          <w:rFonts w:ascii="Times New Roman" w:hAnsi="Times New Roman" w:cs="Times New Roman"/>
+          <w:sz w:val="28"/>
+          <w:szCs w:val="28"/>
+          <w:lang w:val="uk-UA"/>
+        </w:rPr>
+        <w:t xml:space="preserve">, що </w:t>
+      </w:r>
+      <w:proofErr w:type="spellStart"/>
+      <w:r>
+        <w:rPr>
+          <w:rFonts w:ascii="Times New Roman" w:hAnsi="Times New Roman" w:cs="Times New Roman"/>
+          <w:sz w:val="28"/>
+          <w:szCs w:val="28"/>
+          <w:lang w:val="uk-UA"/>
+        </w:rPr>
+        <w:t>придназначена</w:t>
+      </w:r>
+      <w:proofErr w:type="spellEnd"/>
+      <w:r>
+        <w:rPr>
+          <w:rFonts w:ascii="Times New Roman" w:hAnsi="Times New Roman" w:cs="Times New Roman"/>
+          <w:sz w:val="28"/>
+          <w:szCs w:val="28"/>
+          <w:lang w:val="uk-UA"/>
+        </w:rPr>
+        <w:t xml:space="preserve"> для</w:t>
+      </w:r>
+      <w:r>
+        <w:rPr>
+          <w:rFonts w:ascii="Times New Roman" w:hAnsi="Times New Roman" w:cs="Times New Roman"/>
+          <w:sz w:val="28"/>
+          <w:szCs w:val="28"/>
+          <w:lang w:val="uk-UA"/>
+        </w:rPr>
+        <w:t xml:space="preserve"> </w:t>
+      </w:r>
+      <w:r>
+        <w:rPr>
+          <w:rFonts w:ascii="Times New Roman" w:hAnsi="Times New Roman" w:cs="Times New Roman"/>
+          <w:sz w:val="28"/>
+          <w:szCs w:val="28"/>
+          <w:lang w:val="uk-UA"/>
+        </w:rPr>
+        <w:t>побудови</w:t>
+      </w:r>
+      <w:r>
+        <w:rPr>
+          <w:rFonts w:ascii="Times New Roman" w:hAnsi="Times New Roman" w:cs="Times New Roman"/>
+          <w:sz w:val="28"/>
+          <w:szCs w:val="28"/>
+          <w:lang w:val="uk-UA"/>
+        </w:rPr>
+        <w:t xml:space="preserve"> і </w:t>
+      </w:r>
+      <w:r>
+        <w:rPr>
+          <w:rFonts w:ascii="Times New Roman" w:hAnsi="Times New Roman" w:cs="Times New Roman"/>
+          <w:sz w:val="28"/>
+          <w:szCs w:val="28"/>
+          <w:lang w:val="uk-UA"/>
+        </w:rPr>
+        <w:t>аналізу</w:t>
+      </w:r>
+      <w:r>
+        <w:rPr>
+          <w:rFonts w:ascii="Times New Roman" w:hAnsi="Times New Roman" w:cs="Times New Roman"/>
+          <w:sz w:val="28"/>
+          <w:szCs w:val="28"/>
+          <w:lang w:val="uk-UA"/>
+        </w:rPr>
+        <w:t xml:space="preserve"> мережі на різноманітному</w:t>
+      </w:r>
+    </w:p>
+    <w:p>
+      <w:pPr>
+        <w:spacing w:after="0"/>
+        <w:rPr>
+          <w:rFonts w:ascii="Times New Roman" w:hAnsi="Times New Roman" w:cs="Times New Roman"/>
+          <w:sz w:val="28"/>
+          <w:szCs w:val="28"/>
+          <w:lang w:val="en-US"/>
+        </w:rPr>
+      </w:pPr>
+      <w:r>
+        <w:rPr>
+          <w:rFonts w:ascii="Times New Roman" w:hAnsi="Times New Roman" w:cs="Times New Roman"/>
+          <w:sz w:val="28"/>
+          <w:szCs w:val="28"/>
+          <w:lang w:val="uk-UA"/>
+        </w:rPr>
+        <w:t xml:space="preserve">обладнанні в довільних </w:t>
+      </w:r>
+      <w:proofErr w:type="spellStart"/>
+      <w:r>
+        <w:rPr>
+          <w:rFonts w:ascii="Times New Roman" w:hAnsi="Times New Roman" w:cs="Times New Roman"/>
+          <w:sz w:val="28"/>
+          <w:szCs w:val="28"/>
+          <w:lang w:val="uk-UA"/>
+        </w:rPr>
+        <w:t>топологіях</w:t>
+      </w:r>
+      <w:proofErr w:type="spellEnd"/>
+      <w:r>
+        <w:rPr>
+          <w:rFonts w:ascii="Times New Roman" w:hAnsi="Times New Roman" w:cs="Times New Roman"/>
+          <w:sz w:val="28"/>
+          <w:szCs w:val="28"/>
+          <w:lang w:val="uk-UA"/>
+        </w:rPr>
+        <w:t xml:space="preserve"> з підтримкою різних протоколів.</w:t>
+      </w:r>
+      <w:r>
+        <w:rPr>
+          <w:rFonts w:ascii="Times New Roman" w:hAnsi="Times New Roman" w:cs="Times New Roman"/>
+          <w:sz w:val="28"/>
+          <w:szCs w:val="28"/>
+          <w:lang w:val="uk-UA"/>
+        </w:rPr>
+        <w:t xml:space="preserve"> Ознайомився з її інтерфейсом, меню та можливостями програми. Використав отримані знання при виконанні практичних завдань </w:t>
+      </w:r>
+    </w:p>
+    <w:p>
+      <w:pPr>
+        <w:rPr>
+          <w:rFonts w:ascii="Times New Roman" w:hAnsi="Times New Roman" w:cs="Times New Roman"/>
+          <w:sz w:val="28"/>
+          <w:szCs w:val="28"/>
+          <w:lang w:val="uk-UA"/>
+        </w:rPr>
+      </w:pPr>
     </w:p>
     <w:sectPr>
       <w:pgSz w:w="11906" w:h="16838"/>

</xml_diff>

<commit_message>
FoCSN first lab report update 2
</commit_message>
<xml_diff>
--- a/FoCSN/lab1/Звіт1_ОКСМ.docx
+++ b/FoCSN/lab1/Звіт1_ОКСМ.docx
@@ -4,6 +4,905 @@
   <w:body>
     <w:p>
       <w:pPr>
+        <w:pStyle w:val="BodyText"/>
+        <w:spacing w:before="84" w:line="321" w:lineRule="exact"/>
+        <w:ind w:left="435" w:right="401"/>
+        <w:jc w:val="center"/>
+      </w:pPr>
+      <w:bookmarkStart w:id="0" w:name="Міністерство_освіти_і_науки_України"/>
+      <w:bookmarkEnd w:id="0"/>
+      <w:r>
+        <w:t>Міністерство</w:t>
+      </w:r>
+      <w:r>
+        <w:rPr>
+          <w:spacing w:val="-2"/>
+        </w:rPr>
+        <w:t xml:space="preserve"> </w:t>
+      </w:r>
+      <w:r>
+        <w:t>освіти</w:t>
+      </w:r>
+      <w:r>
+        <w:rPr>
+          <w:spacing w:val="-3"/>
+        </w:rPr>
+        <w:t xml:space="preserve"> </w:t>
+      </w:r>
+      <w:r>
+        <w:t>і науки</w:t>
+      </w:r>
+      <w:r>
+        <w:rPr>
+          <w:spacing w:val="-6"/>
+        </w:rPr>
+        <w:t xml:space="preserve"> </w:t>
+      </w:r>
+      <w:r>
+        <w:rPr>
+          <w:spacing w:val="-2"/>
+        </w:rPr>
+        <w:t>України</w:t>
+      </w:r>
+    </w:p>
+    <w:p>
+      <w:pPr>
+        <w:pStyle w:val="BodyText"/>
+        <w:ind w:left="435" w:right="418"/>
+        <w:jc w:val="center"/>
+      </w:pPr>
+      <w:r>
+        <w:t>Національний</w:t>
+      </w:r>
+      <w:r>
+        <w:rPr>
+          <w:spacing w:val="-8"/>
+        </w:rPr>
+        <w:t xml:space="preserve"> </w:t>
+      </w:r>
+      <w:r>
+        <w:t>технічний</w:t>
+      </w:r>
+      <w:r>
+        <w:rPr>
+          <w:spacing w:val="-8"/>
+        </w:rPr>
+        <w:t xml:space="preserve"> </w:t>
+      </w:r>
+      <w:r>
+        <w:t>університет</w:t>
+      </w:r>
+      <w:r>
+        <w:rPr>
+          <w:spacing w:val="-5"/>
+        </w:rPr>
+        <w:t xml:space="preserve"> </w:t>
+      </w:r>
+      <w:r>
+        <w:t>України</w:t>
+      </w:r>
+      <w:r>
+        <w:rPr>
+          <w:spacing w:val="-8"/>
+        </w:rPr>
+        <w:t xml:space="preserve"> </w:t>
+      </w:r>
+      <w:r>
+        <w:t>«Київський</w:t>
+      </w:r>
+      <w:r>
+        <w:rPr>
+          <w:spacing w:val="-8"/>
+        </w:rPr>
+        <w:t xml:space="preserve"> </w:t>
+      </w:r>
+      <w:r>
+        <w:t>політехнічний інститут імені Ігоря Сікорського"</w:t>
+      </w:r>
+    </w:p>
+    <w:p>
+      <w:pPr>
+        <w:pStyle w:val="BodyText"/>
+        <w:spacing w:before="5" w:line="480" w:lineRule="auto"/>
+        <w:ind w:left="2481" w:right="2451" w:hanging="1"/>
+        <w:jc w:val="center"/>
+      </w:pPr>
+      <w:r>
+        <w:t xml:space="preserve">Факультет інформатики та </w:t>
+      </w:r>
+      <w:r>
+        <w:t>О</w:t>
+      </w:r>
+      <w:r>
+        <w:t>бчислювальної техніки</w:t>
+      </w:r>
+      <w:r>
+        <w:rPr>
+          <w:spacing w:val="-9"/>
+        </w:rPr>
+        <w:t xml:space="preserve"> </w:t>
+      </w:r>
+      <w:r>
+        <w:t>Кафедра</w:t>
+      </w:r>
+      <w:r>
+        <w:rPr>
+          <w:spacing w:val="-12"/>
+        </w:rPr>
+        <w:t xml:space="preserve"> </w:t>
+      </w:r>
+      <w:r>
+        <w:t>інформатики</w:t>
+      </w:r>
+      <w:r>
+        <w:rPr>
+          <w:spacing w:val="-9"/>
+        </w:rPr>
+        <w:t xml:space="preserve"> </w:t>
+      </w:r>
+      <w:r>
+        <w:t>та</w:t>
+      </w:r>
+      <w:r>
+        <w:rPr>
+          <w:spacing w:val="-8"/>
+        </w:rPr>
+        <w:t xml:space="preserve"> </w:t>
+      </w:r>
+      <w:r>
+        <w:t xml:space="preserve">програмної </w:t>
+      </w:r>
+      <w:r>
+        <w:rPr>
+          <w:spacing w:val="-2"/>
+        </w:rPr>
+        <w:t>інженерії</w:t>
+      </w:r>
+    </w:p>
+    <w:p>
+      <w:pPr>
+        <w:pStyle w:val="BodyText"/>
+        <w:rPr>
+          <w:sz w:val="30"/>
+        </w:rPr>
+      </w:pPr>
+    </w:p>
+    <w:p>
+      <w:pPr>
+        <w:pStyle w:val="BodyText"/>
+        <w:spacing w:before="1"/>
+        <w:rPr>
+          <w:sz w:val="37"/>
+        </w:rPr>
+      </w:pPr>
+    </w:p>
+    <w:p>
+      <w:pPr>
+        <w:ind w:left="435" w:right="401"/>
+        <w:jc w:val="center"/>
+        <w:rPr>
+          <w:rFonts w:ascii="Times New Roman" w:hAnsi="Times New Roman" w:cs="Times New Roman"/>
+          <w:sz w:val="28"/>
+          <w:szCs w:val="24"/>
+        </w:rPr>
+      </w:pPr>
+      <w:r>
+        <w:rPr>
+          <w:rFonts w:ascii="Times New Roman" w:hAnsi="Times New Roman" w:cs="Times New Roman"/>
+          <w:spacing w:val="-4"/>
+          <w:sz w:val="28"/>
+          <w:szCs w:val="24"/>
+        </w:rPr>
+        <w:t>Звіт</w:t>
+      </w:r>
+    </w:p>
+    <w:p>
+      <w:pPr>
+        <w:pStyle w:val="BodyText"/>
+        <w:spacing w:before="10"/>
+        <w:rPr>
+          <w:sz w:val="24"/>
+          <w:szCs w:val="32"/>
+        </w:rPr>
+      </w:pPr>
+    </w:p>
+    <w:p>
+      <w:pPr>
+        <w:ind w:left="435" w:right="403"/>
+        <w:jc w:val="center"/>
+        <w:rPr>
+          <w:rFonts w:ascii="Times New Roman" w:hAnsi="Times New Roman" w:cs="Times New Roman"/>
+          <w:sz w:val="28"/>
+          <w:szCs w:val="24"/>
+        </w:rPr>
+      </w:pPr>
+      <w:r>
+        <w:rPr>
+          <w:rFonts w:ascii="Times New Roman" w:hAnsi="Times New Roman" w:cs="Times New Roman"/>
+          <w:sz w:val="28"/>
+          <w:szCs w:val="24"/>
+        </w:rPr>
+        <w:t>з</w:t>
+      </w:r>
+      <w:r>
+        <w:rPr>
+          <w:rFonts w:ascii="Times New Roman" w:hAnsi="Times New Roman" w:cs="Times New Roman"/>
+          <w:spacing w:val="-2"/>
+          <w:sz w:val="28"/>
+          <w:szCs w:val="24"/>
+        </w:rPr>
+        <w:t xml:space="preserve"> </w:t>
+      </w:r>
+      <w:r>
+        <w:rPr>
+          <w:rFonts w:ascii="Times New Roman" w:hAnsi="Times New Roman" w:cs="Times New Roman"/>
+          <w:sz w:val="28"/>
+          <w:szCs w:val="24"/>
+        </w:rPr>
+        <w:t>лабораторної</w:t>
+      </w:r>
+      <w:r>
+        <w:rPr>
+          <w:rFonts w:ascii="Times New Roman" w:hAnsi="Times New Roman" w:cs="Times New Roman"/>
+          <w:spacing w:val="-3"/>
+          <w:sz w:val="28"/>
+          <w:szCs w:val="24"/>
+        </w:rPr>
+        <w:t xml:space="preserve"> </w:t>
+      </w:r>
+      <w:r>
+        <w:rPr>
+          <w:rFonts w:ascii="Times New Roman" w:hAnsi="Times New Roman" w:cs="Times New Roman"/>
+          <w:sz w:val="28"/>
+          <w:szCs w:val="24"/>
+        </w:rPr>
+        <w:t>роботи</w:t>
+      </w:r>
+      <w:r>
+        <w:rPr>
+          <w:rFonts w:ascii="Times New Roman" w:hAnsi="Times New Roman" w:cs="Times New Roman"/>
+          <w:spacing w:val="-1"/>
+          <w:sz w:val="28"/>
+          <w:szCs w:val="24"/>
+        </w:rPr>
+        <w:t xml:space="preserve"> </w:t>
+      </w:r>
+      <w:r>
+        <w:rPr>
+          <w:rFonts w:ascii="Times New Roman" w:hAnsi="Times New Roman" w:cs="Times New Roman"/>
+          <w:sz w:val="28"/>
+          <w:szCs w:val="24"/>
+        </w:rPr>
+        <w:t>№</w:t>
+      </w:r>
+      <w:r>
+        <w:rPr>
+          <w:rFonts w:ascii="Times New Roman" w:hAnsi="Times New Roman" w:cs="Times New Roman"/>
+          <w:spacing w:val="1"/>
+          <w:sz w:val="28"/>
+          <w:szCs w:val="24"/>
+        </w:rPr>
+        <w:t xml:space="preserve"> </w:t>
+      </w:r>
+      <w:r>
+        <w:rPr>
+          <w:rFonts w:ascii="Times New Roman" w:hAnsi="Times New Roman" w:cs="Times New Roman"/>
+          <w:sz w:val="28"/>
+          <w:szCs w:val="24"/>
+          <w:lang w:val="ru-RU"/>
+        </w:rPr>
+        <w:t>1</w:t>
+      </w:r>
+      <w:r>
+        <w:rPr>
+          <w:rFonts w:ascii="Times New Roman" w:hAnsi="Times New Roman" w:cs="Times New Roman"/>
+          <w:spacing w:val="-2"/>
+          <w:sz w:val="28"/>
+          <w:szCs w:val="24"/>
+        </w:rPr>
+        <w:t xml:space="preserve"> </w:t>
+      </w:r>
+      <w:r>
+        <w:rPr>
+          <w:rFonts w:ascii="Times New Roman" w:hAnsi="Times New Roman" w:cs="Times New Roman"/>
+          <w:sz w:val="28"/>
+          <w:szCs w:val="24"/>
+        </w:rPr>
+        <w:t>з</w:t>
+      </w:r>
+      <w:r>
+        <w:rPr>
+          <w:rFonts w:ascii="Times New Roman" w:hAnsi="Times New Roman" w:cs="Times New Roman"/>
+          <w:spacing w:val="-1"/>
+          <w:sz w:val="28"/>
+          <w:szCs w:val="24"/>
+        </w:rPr>
+        <w:t xml:space="preserve"> </w:t>
+      </w:r>
+      <w:r>
+        <w:rPr>
+          <w:rFonts w:ascii="Times New Roman" w:hAnsi="Times New Roman" w:cs="Times New Roman"/>
+          <w:spacing w:val="-2"/>
+          <w:sz w:val="28"/>
+          <w:szCs w:val="24"/>
+        </w:rPr>
+        <w:t>дисципліни</w:t>
+      </w:r>
+    </w:p>
+    <w:p>
+      <w:pPr>
+        <w:spacing w:before="4" w:line="275" w:lineRule="exact"/>
+        <w:ind w:left="435" w:right="400"/>
+        <w:jc w:val="center"/>
+        <w:rPr>
+          <w:rFonts w:ascii="Times New Roman" w:hAnsi="Times New Roman" w:cs="Times New Roman"/>
+          <w:sz w:val="28"/>
+          <w:szCs w:val="24"/>
+        </w:rPr>
+      </w:pPr>
+      <w:r>
+        <w:rPr>
+          <w:rFonts w:ascii="Times New Roman" w:hAnsi="Times New Roman" w:cs="Times New Roman"/>
+          <w:sz w:val="28"/>
+          <w:szCs w:val="24"/>
+        </w:rPr>
+        <w:t>«</w:t>
+      </w:r>
+      <w:r>
+        <w:rPr>
+          <w:rFonts w:ascii="Times New Roman" w:hAnsi="Times New Roman" w:cs="Times New Roman"/>
+          <w:sz w:val="28"/>
+          <w:szCs w:val="24"/>
+          <w:lang w:val="uk-UA"/>
+        </w:rPr>
+        <w:t>Основи комп’ютерних систем і мереж</w:t>
+      </w:r>
+      <w:r>
+        <w:rPr>
+          <w:rFonts w:ascii="Times New Roman" w:hAnsi="Times New Roman" w:cs="Times New Roman"/>
+          <w:spacing w:val="-2"/>
+          <w:sz w:val="28"/>
+          <w:szCs w:val="24"/>
+        </w:rPr>
+        <w:t>»</w:t>
+      </w:r>
+    </w:p>
+    <w:p>
+      <w:pPr>
+        <w:pStyle w:val="BodyText"/>
+        <w:spacing w:before="3"/>
+        <w:rPr>
+          <w:szCs w:val="32"/>
+        </w:rPr>
+      </w:pPr>
+    </w:p>
+    <w:p>
+      <w:pPr>
+        <w:spacing w:line="477" w:lineRule="auto"/>
+        <w:ind w:left="3412" w:right="3375"/>
+        <w:jc w:val="center"/>
+        <w:rPr>
+          <w:rFonts w:ascii="Times New Roman" w:hAnsi="Times New Roman" w:cs="Times New Roman"/>
+          <w:sz w:val="28"/>
+          <w:szCs w:val="24"/>
+        </w:rPr>
+      </w:pPr>
+      <w:r>
+        <w:rPr>
+          <w:rFonts w:ascii="Times New Roman" w:hAnsi="Times New Roman" w:cs="Times New Roman"/>
+          <w:sz w:val="28"/>
+          <w:szCs w:val="24"/>
+        </w:rPr>
+        <w:t>«Дослідження</w:t>
+      </w:r>
+      <w:r>
+        <w:rPr>
+          <w:rFonts w:ascii="Times New Roman" w:hAnsi="Times New Roman" w:cs="Times New Roman"/>
+          <w:spacing w:val="-15"/>
+          <w:sz w:val="28"/>
+          <w:szCs w:val="24"/>
+        </w:rPr>
+        <w:t xml:space="preserve"> </w:t>
+      </w:r>
+      <w:r>
+        <w:rPr>
+          <w:rFonts w:ascii="Times New Roman" w:hAnsi="Times New Roman" w:cs="Times New Roman"/>
+          <w:sz w:val="28"/>
+          <w:szCs w:val="24"/>
+        </w:rPr>
+        <w:t>алгоритмів</w:t>
+      </w:r>
+      <w:r>
+        <w:rPr>
+          <w:rFonts w:ascii="Times New Roman" w:hAnsi="Times New Roman" w:cs="Times New Roman"/>
+          <w:spacing w:val="-15"/>
+          <w:sz w:val="28"/>
+          <w:szCs w:val="24"/>
+        </w:rPr>
+        <w:t xml:space="preserve"> </w:t>
+      </w:r>
+      <w:r>
+        <w:rPr>
+          <w:rFonts w:ascii="Times New Roman" w:hAnsi="Times New Roman" w:cs="Times New Roman"/>
+          <w:sz w:val="28"/>
+          <w:szCs w:val="24"/>
+        </w:rPr>
+        <w:t>пошуку та сортування»</w:t>
+      </w:r>
+    </w:p>
+    <w:p>
+      <w:pPr>
+        <w:tabs>
+          <w:tab w:val="left" w:pos="1490"/>
+        </w:tabs>
+        <w:spacing w:before="2"/>
+        <w:ind w:left="40"/>
+        <w:jc w:val="center"/>
+        <w:rPr>
+          <w:sz w:val="20"/>
+        </w:rPr>
+      </w:pPr>
+      <w:r>
+        <w:rPr>
+          <w:rFonts w:ascii="Times New Roman" w:hAnsi="Times New Roman" w:cs="Times New Roman"/>
+          <w:sz w:val="28"/>
+          <w:szCs w:val="24"/>
+        </w:rPr>
+        <w:t>Варіант</w:t>
+      </w:r>
+      <w:r>
+        <w:rPr>
+          <w:rFonts w:ascii="Times New Roman" w:hAnsi="Times New Roman" w:cs="Times New Roman"/>
+          <w:spacing w:val="-5"/>
+          <w:sz w:val="28"/>
+          <w:szCs w:val="24"/>
+          <w:u w:val="single"/>
+        </w:rPr>
+        <w:t xml:space="preserve"> 13</w:t>
+      </w:r>
+      <w:r>
+        <w:rPr>
+          <w:rFonts w:ascii="Times New Roman" w:hAnsi="Times New Roman" w:cs="Times New Roman"/>
+          <w:sz w:val="28"/>
+          <w:szCs w:val="24"/>
+          <w:u w:val="single"/>
+        </w:rPr>
+        <w:tab/>
+      </w:r>
+    </w:p>
+    <w:p>
+      <w:pPr>
+        <w:pStyle w:val="BodyText"/>
+        <w:rPr>
+          <w:sz w:val="20"/>
+        </w:rPr>
+      </w:pPr>
+    </w:p>
+    <w:p>
+      <w:pPr>
+        <w:pStyle w:val="BodyText"/>
+        <w:rPr>
+          <w:sz w:val="20"/>
+        </w:rPr>
+      </w:pPr>
+    </w:p>
+    <w:p>
+      <w:pPr>
+        <w:pStyle w:val="BodyText"/>
+        <w:rPr>
+          <w:sz w:val="20"/>
+        </w:rPr>
+      </w:pPr>
+    </w:p>
+    <w:p>
+      <w:pPr>
+        <w:pStyle w:val="BodyText"/>
+        <w:rPr>
+          <w:sz w:val="20"/>
+        </w:rPr>
+      </w:pPr>
+    </w:p>
+    <w:p>
+      <w:pPr>
+        <w:pStyle w:val="BodyText"/>
+        <w:rPr>
+          <w:sz w:val="20"/>
+        </w:rPr>
+      </w:pPr>
+    </w:p>
+    <w:p>
+      <w:pPr>
+        <w:pStyle w:val="BodyText"/>
+        <w:rPr>
+          <w:sz w:val="20"/>
+        </w:rPr>
+      </w:pPr>
+    </w:p>
+    <w:p>
+      <w:pPr>
+        <w:pStyle w:val="BodyText"/>
+        <w:rPr>
+          <w:sz w:val="20"/>
+        </w:rPr>
+      </w:pPr>
+    </w:p>
+    <w:p>
+      <w:pPr>
+        <w:pStyle w:val="BodyText"/>
+        <w:spacing w:before="5"/>
+        <w:rPr>
+          <w:sz w:val="27"/>
+        </w:rPr>
+      </w:pPr>
+    </w:p>
+    <w:p>
+      <w:pPr>
+        <w:tabs>
+          <w:tab w:val="left" w:pos="2746"/>
+          <w:tab w:val="left" w:pos="7068"/>
+        </w:tabs>
+        <w:spacing w:before="90" w:line="273" w:lineRule="exact"/>
+        <w:ind w:left="480"/>
+        <w:rPr>
+          <w:sz w:val="24"/>
+        </w:rPr>
+      </w:pPr>
+      <w:r>
+        <w:rPr>
+          <w:sz w:val="24"/>
+        </w:rPr>
+        <w:t>Виконав</w:t>
+      </w:r>
+      <w:r>
+        <w:rPr>
+          <w:spacing w:val="25"/>
+          <w:sz w:val="24"/>
+        </w:rPr>
+        <w:t xml:space="preserve">  </w:t>
+      </w:r>
+      <w:r>
+        <w:rPr>
+          <w:spacing w:val="-2"/>
+          <w:sz w:val="24"/>
+        </w:rPr>
+        <w:t>студент</w:t>
+      </w:r>
+      <w:r>
+        <w:rPr>
+          <w:sz w:val="24"/>
+        </w:rPr>
+        <w:tab/>
+      </w:r>
+      <w:r>
+        <w:rPr>
+          <w:sz w:val="24"/>
+          <w:u w:val="single"/>
+        </w:rPr>
+        <w:t>ІП-</w:t>
+      </w:r>
+      <w:r>
+        <w:rPr>
+          <w:sz w:val="24"/>
+          <w:u w:val="single"/>
+          <w:lang w:val="ru-RU"/>
+        </w:rPr>
+        <w:t xml:space="preserve">14 </w:t>
+      </w:r>
+      <w:r>
+        <w:rPr>
+          <w:sz w:val="24"/>
+          <w:u w:val="single"/>
+        </w:rPr>
+        <w:t>Котков Тимур Максимович</w:t>
+      </w:r>
+      <w:r>
+        <w:rPr>
+          <w:sz w:val="24"/>
+          <w:u w:val="single"/>
+        </w:rPr>
+        <w:tab/>
+      </w:r>
+    </w:p>
+    <w:p>
+      <w:pPr>
+        <w:spacing w:line="181" w:lineRule="exact"/>
+        <w:ind w:left="3697"/>
+        <w:rPr>
+          <w:sz w:val="16"/>
+        </w:rPr>
+      </w:pPr>
+      <w:r>
+        <w:rPr>
+          <w:sz w:val="16"/>
+        </w:rPr>
+        <w:t>(шифр,</w:t>
+      </w:r>
+      <w:r>
+        <w:rPr>
+          <w:spacing w:val="-1"/>
+          <w:sz w:val="16"/>
+        </w:rPr>
+        <w:t xml:space="preserve"> </w:t>
+      </w:r>
+      <w:r>
+        <w:rPr>
+          <w:sz w:val="16"/>
+        </w:rPr>
+        <w:t>прізвище,</w:t>
+      </w:r>
+      <w:r>
+        <w:rPr>
+          <w:spacing w:val="-1"/>
+          <w:sz w:val="16"/>
+        </w:rPr>
+        <w:t xml:space="preserve"> </w:t>
+      </w:r>
+      <w:r>
+        <w:rPr>
+          <w:sz w:val="16"/>
+        </w:rPr>
+        <w:t>ім'я,</w:t>
+      </w:r>
+      <w:r>
+        <w:rPr>
+          <w:spacing w:val="-1"/>
+          <w:sz w:val="16"/>
+        </w:rPr>
+        <w:t xml:space="preserve"> </w:t>
+      </w:r>
+      <w:r>
+        <w:rPr>
+          <w:sz w:val="16"/>
+        </w:rPr>
+        <w:t xml:space="preserve">по </w:t>
+      </w:r>
+      <w:r>
+        <w:rPr>
+          <w:spacing w:val="-2"/>
+          <w:sz w:val="16"/>
+        </w:rPr>
+        <w:t>батькові)</w:t>
+      </w:r>
+    </w:p>
+    <w:p>
+      <w:pPr>
+        <w:pStyle w:val="BodyText"/>
+        <w:rPr>
+          <w:sz w:val="18"/>
+        </w:rPr>
+      </w:pPr>
+    </w:p>
+    <w:p>
+      <w:pPr>
+        <w:pStyle w:val="BodyText"/>
+        <w:rPr>
+          <w:sz w:val="18"/>
+        </w:rPr>
+      </w:pPr>
+    </w:p>
+    <w:p>
+      <w:pPr>
+        <w:pStyle w:val="BodyText"/>
+        <w:spacing w:before="7"/>
+        <w:rPr>
+          <w:sz w:val="20"/>
+        </w:rPr>
+      </w:pPr>
+    </w:p>
+    <w:p>
+      <w:pPr>
+        <w:tabs>
+          <w:tab w:val="left" w:pos="2666"/>
+          <w:tab w:val="left" w:pos="6983"/>
+        </w:tabs>
+        <w:spacing w:line="273" w:lineRule="exact"/>
+        <w:ind w:left="480"/>
+        <w:rPr>
+          <w:sz w:val="24"/>
+        </w:rPr>
+      </w:pPr>
+      <w:r>
+        <w:rPr>
+          <w:spacing w:val="-2"/>
+          <w:sz w:val="24"/>
+        </w:rPr>
+        <w:t>Перевірив</w:t>
+      </w:r>
+      <w:r>
+        <w:rPr>
+          <w:sz w:val="24"/>
+        </w:rPr>
+        <w:tab/>
+      </w:r>
+      <w:r>
+        <w:rPr>
+          <w:sz w:val="24"/>
+          <w:u w:val="single"/>
+        </w:rPr>
+        <w:t>Мартинова</w:t>
+      </w:r>
+      <w:r>
+        <w:rPr>
+          <w:spacing w:val="-3"/>
+          <w:sz w:val="24"/>
+          <w:u w:val="single"/>
+        </w:rPr>
+        <w:t xml:space="preserve"> </w:t>
+      </w:r>
+      <w:r>
+        <w:rPr>
+          <w:sz w:val="24"/>
+          <w:u w:val="single"/>
+        </w:rPr>
+        <w:t>Оксана</w:t>
+      </w:r>
+      <w:r>
+        <w:rPr>
+          <w:spacing w:val="-3"/>
+          <w:sz w:val="24"/>
+          <w:u w:val="single"/>
+        </w:rPr>
+        <w:t xml:space="preserve"> </w:t>
+      </w:r>
+      <w:r>
+        <w:rPr>
+          <w:spacing w:val="-2"/>
+          <w:sz w:val="24"/>
+          <w:u w:val="single"/>
+        </w:rPr>
+        <w:t>Петрівна</w:t>
+      </w:r>
+      <w:r>
+        <w:rPr>
+          <w:sz w:val="24"/>
+          <w:u w:val="single"/>
+        </w:rPr>
+        <w:tab/>
+      </w:r>
+    </w:p>
+    <w:p>
+      <w:pPr>
+        <w:spacing w:line="181" w:lineRule="exact"/>
+        <w:ind w:left="3717"/>
+        <w:rPr>
+          <w:sz w:val="16"/>
+        </w:rPr>
+      </w:pPr>
+      <w:r>
+        <w:rPr>
+          <w:sz w:val="16"/>
+        </w:rPr>
+        <w:t>(</w:t>
+      </w:r>
+      <w:r>
+        <w:rPr>
+          <w:spacing w:val="-1"/>
+          <w:sz w:val="16"/>
+        </w:rPr>
+        <w:t xml:space="preserve"> </w:t>
+      </w:r>
+      <w:r>
+        <w:rPr>
+          <w:sz w:val="16"/>
+        </w:rPr>
+        <w:t>прізвище,</w:t>
+      </w:r>
+      <w:r>
+        <w:rPr>
+          <w:spacing w:val="-1"/>
+          <w:sz w:val="16"/>
+        </w:rPr>
+        <w:t xml:space="preserve"> </w:t>
+      </w:r>
+      <w:r>
+        <w:rPr>
+          <w:sz w:val="16"/>
+        </w:rPr>
+        <w:t>ім'я,</w:t>
+      </w:r>
+      <w:r>
+        <w:rPr>
+          <w:spacing w:val="-1"/>
+          <w:sz w:val="16"/>
+        </w:rPr>
+        <w:t xml:space="preserve"> </w:t>
+      </w:r>
+      <w:r>
+        <w:rPr>
+          <w:sz w:val="16"/>
+        </w:rPr>
+        <w:t>по</w:t>
+      </w:r>
+      <w:r>
+        <w:rPr>
+          <w:spacing w:val="-1"/>
+          <w:sz w:val="16"/>
+        </w:rPr>
+        <w:t xml:space="preserve"> </w:t>
+      </w:r>
+      <w:r>
+        <w:rPr>
+          <w:spacing w:val="-2"/>
+          <w:sz w:val="16"/>
+        </w:rPr>
+        <w:t>батькові)</w:t>
+      </w:r>
+    </w:p>
+    <w:p>
+      <w:pPr>
+        <w:pStyle w:val="BodyText"/>
+        <w:rPr>
+          <w:sz w:val="18"/>
+        </w:rPr>
+      </w:pPr>
+    </w:p>
+    <w:p>
+      <w:pPr>
+        <w:pStyle w:val="BodyText"/>
+        <w:rPr>
+          <w:sz w:val="18"/>
+        </w:rPr>
+      </w:pPr>
+    </w:p>
+    <w:p>
+      <w:pPr>
+        <w:pStyle w:val="BodyText"/>
+        <w:rPr>
+          <w:sz w:val="18"/>
+        </w:rPr>
+      </w:pPr>
+    </w:p>
+    <w:p>
+      <w:pPr>
+        <w:pStyle w:val="BodyText"/>
+        <w:jc w:val="center"/>
+        <w:rPr>
+          <w:sz w:val="18"/>
+        </w:rPr>
+      </w:pPr>
+    </w:p>
+    <w:p>
+      <w:pPr>
+        <w:pStyle w:val="BodyText"/>
+        <w:jc w:val="center"/>
+        <w:rPr>
+          <w:sz w:val="18"/>
+        </w:rPr>
+      </w:pPr>
+    </w:p>
+    <w:p>
+      <w:pPr>
+        <w:ind w:right="346"/>
+        <w:jc w:val="center"/>
+        <w:rPr>
+          <w:sz w:val="24"/>
+          <w:lang w:val="uk-UA"/>
+        </w:rPr>
+      </w:pPr>
+      <w:r>
+        <w:rPr>
+          <w:sz w:val="24"/>
+        </w:rPr>
+        <w:t xml:space="preserve">Київ </w:t>
+      </w:r>
+      <w:r>
+        <w:rPr>
+          <w:spacing w:val="-4"/>
+          <w:sz w:val="24"/>
+        </w:rPr>
+        <w:t>202</w:t>
+      </w:r>
+      <w:r>
+        <w:rPr>
+          <w:spacing w:val="-4"/>
+          <w:sz w:val="24"/>
+          <w:lang w:val="uk-UA"/>
+        </w:rPr>
+        <w:t>2</w:t>
+      </w:r>
+    </w:p>
+    <w:p>
+      <w:pPr>
         <w:jc w:val="center"/>
         <w:rPr>
           <w:rFonts w:ascii="Times New Roman" w:hAnsi="Times New Roman" w:cs="Times New Roman"/>
@@ -23,6 +922,7 @@
           <w:szCs w:val="36"/>
           <w:lang w:val="uk-UA"/>
         </w:rPr>
+        <w:lastRenderedPageBreak/>
         <w:t>Лабораторна робота №1 з предмету ОКСМ</w:t>
       </w:r>
     </w:p>
@@ -4099,30 +4999,41 @@
           <w:rFonts w:ascii="Times New Roman" w:hAnsi="Times New Roman" w:cs="Times New Roman"/>
           <w:sz w:val="28"/>
           <w:szCs w:val="28"/>
-          <w:lang w:val="uk-UA"/>
-        </w:rPr>
-      </w:pPr>
-      <w:r>
-        <w:rPr>
-          <w:rFonts w:ascii="Times New Roman" w:hAnsi="Times New Roman" w:cs="Times New Roman"/>
-          <w:sz w:val="28"/>
-          <w:szCs w:val="28"/>
           <w:lang w:val="en-US"/>
         </w:rPr>
+      </w:pPr>
+      <w:r>
+        <w:rPr>
+          <w:rFonts w:ascii="Times New Roman" w:hAnsi="Times New Roman" w:cs="Times New Roman"/>
+          <w:sz w:val="28"/>
+          <w:szCs w:val="28"/>
+          <w:lang w:val="en-US"/>
+        </w:rPr>
         <w:lastRenderedPageBreak/>
+        <w:t>Ipconfig PC_14/1</w:t>
+      </w:r>
+    </w:p>
+    <w:p>
+      <w:pPr>
+        <w:rPr>
+          <w:rFonts w:ascii="Times New Roman" w:hAnsi="Times New Roman" w:cs="Times New Roman"/>
+          <w:sz w:val="28"/>
+          <w:szCs w:val="28"/>
+          <w:lang w:val="uk-UA"/>
+        </w:rPr>
+      </w:pPr>
+      <w:r>
+        <w:rPr>
+          <w:rFonts w:ascii="Times New Roman" w:hAnsi="Times New Roman" w:cs="Times New Roman"/>
+          <w:sz w:val="28"/>
+          <w:szCs w:val="28"/>
+          <w:lang w:val="uk-UA"/>
+        </w:rPr>
         <w:drawing>
-          <wp:anchor distT="0" distB="0" distL="114300" distR="114300" simplePos="0" relativeHeight="251670528" behindDoc="1" locked="0" layoutInCell="1" allowOverlap="1" wp14:anchorId="3C87A66E" wp14:editId="759BC0AF">
-            <wp:simplePos x="0" y="0"/>
-            <wp:positionH relativeFrom="margin">
-              <wp:posOffset>534669</wp:posOffset>
-            </wp:positionH>
-            <wp:positionV relativeFrom="paragraph">
-              <wp:posOffset>-535940</wp:posOffset>
-            </wp:positionV>
-            <wp:extent cx="4820323" cy="2210108"/>
-            <wp:effectExtent l="152400" t="152400" r="361315" b="361950"/>
-            <wp:wrapNone/>
-            <wp:docPr id="15" name="Picture 15"/>
+          <wp:inline distT="0" distB="0" distL="0" distR="0" wp14:anchorId="53C98430" wp14:editId="74E10F9C">
+            <wp:extent cx="4648849" cy="2162477"/>
+            <wp:effectExtent l="0" t="0" r="0" b="9525"/>
+            <wp:docPr id="16" name="Picture 16"/>
             <wp:cNvGraphicFramePr>
               <a:graphicFrameLocks xmlns:a="http://schemas.openxmlformats.org/drawingml/2006/main" noChangeAspect="1"/>
             </wp:cNvGraphicFramePr>
@@ -4134,13 +5045,7 @@
                     <pic:cNvPicPr/>
                   </pic:nvPicPr>
                   <pic:blipFill>
-                    <a:blip r:embed="rId19">
-                      <a:extLst>
-                        <a:ext uri="{28A0092B-C50C-407E-A947-70E740481C1C}">
-                          <a14:useLocalDpi xmlns:a14="http://schemas.microsoft.com/office/drawing/2010/main" val="0"/>
-                        </a:ext>
-                      </a:extLst>
-                    </a:blip>
+                    <a:blip r:embed="rId19"/>
                     <a:stretch>
                       <a:fillRect/>
                     </a:stretch>
@@ -4148,26 +5053,16 @@
                   <pic:spPr>
                     <a:xfrm>
                       <a:off x="0" y="0"/>
-                      <a:ext cx="4820323" cy="2210108"/>
+                      <a:ext cx="4648849" cy="2162477"/>
                     </a:xfrm>
                     <a:prstGeom prst="rect">
                       <a:avLst/>
                     </a:prstGeom>
-                    <a:ln>
-                      <a:noFill/>
-                    </a:ln>
-                    <a:effectLst>
-                      <a:outerShdw blurRad="292100" dist="139700" dir="2700000" algn="tl" rotWithShape="0">
-                        <a:srgbClr val="333333">
-                          <a:alpha val="65000"/>
-                        </a:srgbClr>
-                      </a:outerShdw>
-                    </a:effectLst>
                   </pic:spPr>
                 </pic:pic>
               </a:graphicData>
             </a:graphic>
-          </wp:anchor>
+          </wp:inline>
         </w:drawing>
       </w:r>
     </w:p>
@@ -4177,39 +5072,354 @@
           <w:rFonts w:ascii="Times New Roman" w:hAnsi="Times New Roman" w:cs="Times New Roman"/>
           <w:sz w:val="28"/>
           <w:szCs w:val="28"/>
-          <w:lang w:val="uk-UA"/>
-        </w:rPr>
-      </w:pPr>
-    </w:p>
-    <w:p>
-      <w:pPr>
-        <w:rPr>
-          <w:rFonts w:ascii="Times New Roman" w:hAnsi="Times New Roman" w:cs="Times New Roman"/>
-          <w:sz w:val="28"/>
-          <w:szCs w:val="28"/>
-          <w:lang w:val="uk-UA"/>
-        </w:rPr>
-      </w:pPr>
-    </w:p>
-    <w:p>
-      <w:pPr>
-        <w:rPr>
-          <w:rFonts w:ascii="Times New Roman" w:hAnsi="Times New Roman" w:cs="Times New Roman"/>
-          <w:sz w:val="28"/>
-          <w:szCs w:val="28"/>
-          <w:lang w:val="uk-UA"/>
-        </w:rPr>
-      </w:pPr>
-    </w:p>
-    <w:p>
-      <w:pPr>
-        <w:rPr>
-          <w:rFonts w:ascii="Times New Roman" w:hAnsi="Times New Roman" w:cs="Times New Roman"/>
-          <w:sz w:val="28"/>
-          <w:szCs w:val="28"/>
-          <w:lang w:val="uk-UA"/>
-        </w:rPr>
-      </w:pPr>
+          <w:lang w:val="en-US"/>
+        </w:rPr>
+      </w:pPr>
+      <w:r>
+        <w:rPr>
+          <w:rFonts w:ascii="Times New Roman" w:hAnsi="Times New Roman" w:cs="Times New Roman"/>
+          <w:sz w:val="28"/>
+          <w:szCs w:val="28"/>
+          <w:lang w:val="en-US"/>
+        </w:rPr>
+        <w:t>Ipconfig PC_14/</w:t>
+      </w:r>
+      <w:r>
+        <w:rPr>
+          <w:rFonts w:ascii="Times New Roman" w:hAnsi="Times New Roman" w:cs="Times New Roman"/>
+          <w:sz w:val="28"/>
+          <w:szCs w:val="28"/>
+          <w:lang w:val="en-US"/>
+        </w:rPr>
+        <w:t>2</w:t>
+      </w:r>
+    </w:p>
+    <w:p>
+      <w:pPr>
+        <w:rPr>
+          <w:rFonts w:ascii="Times New Roman" w:hAnsi="Times New Roman" w:cs="Times New Roman"/>
+          <w:sz w:val="28"/>
+          <w:szCs w:val="28"/>
+          <w:lang w:val="en-US"/>
+        </w:rPr>
+      </w:pPr>
+      <w:r>
+        <w:rPr>
+          <w:rFonts w:ascii="Times New Roman" w:hAnsi="Times New Roman" w:cs="Times New Roman"/>
+          <w:sz w:val="28"/>
+          <w:szCs w:val="28"/>
+          <w:lang w:val="en-US"/>
+        </w:rPr>
+        <w:drawing>
+          <wp:inline distT="0" distB="0" distL="0" distR="0" wp14:anchorId="755227BE" wp14:editId="6BCB8E6B">
+            <wp:extent cx="4801270" cy="2086266"/>
+            <wp:effectExtent l="0" t="0" r="0" b="9525"/>
+            <wp:docPr id="17" name="Picture 17"/>
+            <wp:cNvGraphicFramePr>
+              <a:graphicFrameLocks xmlns:a="http://schemas.openxmlformats.org/drawingml/2006/main" noChangeAspect="1"/>
+            </wp:cNvGraphicFramePr>
+            <a:graphic xmlns:a="http://schemas.openxmlformats.org/drawingml/2006/main">
+              <a:graphicData uri="http://schemas.openxmlformats.org/drawingml/2006/picture">
+                <pic:pic xmlns:pic="http://schemas.openxmlformats.org/drawingml/2006/picture">
+                  <pic:nvPicPr>
+                    <pic:cNvPr id="1" name=""/>
+                    <pic:cNvPicPr/>
+                  </pic:nvPicPr>
+                  <pic:blipFill>
+                    <a:blip r:embed="rId20"/>
+                    <a:stretch>
+                      <a:fillRect/>
+                    </a:stretch>
+                  </pic:blipFill>
+                  <pic:spPr>
+                    <a:xfrm>
+                      <a:off x="0" y="0"/>
+                      <a:ext cx="4801270" cy="2086266"/>
+                    </a:xfrm>
+                    <a:prstGeom prst="rect">
+                      <a:avLst/>
+                    </a:prstGeom>
+                  </pic:spPr>
+                </pic:pic>
+              </a:graphicData>
+            </a:graphic>
+          </wp:inline>
+        </w:drawing>
+      </w:r>
+    </w:p>
+    <w:p>
+      <w:pPr>
+        <w:rPr>
+          <w:rFonts w:ascii="Times New Roman" w:hAnsi="Times New Roman" w:cs="Times New Roman"/>
+          <w:sz w:val="28"/>
+          <w:szCs w:val="28"/>
+          <w:lang w:val="en-US"/>
+        </w:rPr>
+      </w:pPr>
+      <w:r>
+        <w:rPr>
+          <w:rFonts w:ascii="Times New Roman" w:hAnsi="Times New Roman" w:cs="Times New Roman"/>
+          <w:sz w:val="28"/>
+          <w:szCs w:val="28"/>
+          <w:lang w:val="en-US"/>
+        </w:rPr>
+        <w:t>Ipconfig PC_14/</w:t>
+      </w:r>
+      <w:r>
+        <w:rPr>
+          <w:rFonts w:ascii="Times New Roman" w:hAnsi="Times New Roman" w:cs="Times New Roman"/>
+          <w:sz w:val="28"/>
+          <w:szCs w:val="28"/>
+          <w:lang w:val="en-US"/>
+        </w:rPr>
+        <w:t>3</w:t>
+      </w:r>
+    </w:p>
+    <w:p>
+      <w:pPr>
+        <w:rPr>
+          <w:rFonts w:ascii="Times New Roman" w:hAnsi="Times New Roman" w:cs="Times New Roman"/>
+          <w:sz w:val="28"/>
+          <w:szCs w:val="28"/>
+          <w:lang w:val="en-US"/>
+        </w:rPr>
+      </w:pPr>
+      <w:r>
+        <w:rPr>
+          <w:rFonts w:ascii="Times New Roman" w:hAnsi="Times New Roman" w:cs="Times New Roman"/>
+          <w:sz w:val="28"/>
+          <w:szCs w:val="28"/>
+          <w:lang w:val="en-US"/>
+        </w:rPr>
+        <w:drawing>
+          <wp:inline distT="0" distB="0" distL="0" distR="0" wp14:anchorId="484928DE" wp14:editId="39B1B240">
+            <wp:extent cx="4810796" cy="2114845"/>
+            <wp:effectExtent l="0" t="0" r="8890" b="0"/>
+            <wp:docPr id="18" name="Picture 18"/>
+            <wp:cNvGraphicFramePr>
+              <a:graphicFrameLocks xmlns:a="http://schemas.openxmlformats.org/drawingml/2006/main" noChangeAspect="1"/>
+            </wp:cNvGraphicFramePr>
+            <a:graphic xmlns:a="http://schemas.openxmlformats.org/drawingml/2006/main">
+              <a:graphicData uri="http://schemas.openxmlformats.org/drawingml/2006/picture">
+                <pic:pic xmlns:pic="http://schemas.openxmlformats.org/drawingml/2006/picture">
+                  <pic:nvPicPr>
+                    <pic:cNvPr id="1" name=""/>
+                    <pic:cNvPicPr/>
+                  </pic:nvPicPr>
+                  <pic:blipFill>
+                    <a:blip r:embed="rId21"/>
+                    <a:stretch>
+                      <a:fillRect/>
+                    </a:stretch>
+                  </pic:blipFill>
+                  <pic:spPr>
+                    <a:xfrm>
+                      <a:off x="0" y="0"/>
+                      <a:ext cx="4810796" cy="2114845"/>
+                    </a:xfrm>
+                    <a:prstGeom prst="rect">
+                      <a:avLst/>
+                    </a:prstGeom>
+                  </pic:spPr>
+                </pic:pic>
+              </a:graphicData>
+            </a:graphic>
+          </wp:inline>
+        </w:drawing>
+      </w:r>
+    </w:p>
+    <w:p>
+      <w:pPr>
+        <w:rPr>
+          <w:rFonts w:ascii="Times New Roman" w:hAnsi="Times New Roman" w:cs="Times New Roman"/>
+          <w:sz w:val="28"/>
+          <w:szCs w:val="28"/>
+          <w:lang w:val="en-US"/>
+        </w:rPr>
+      </w:pPr>
+    </w:p>
+    <w:p>
+      <w:pPr>
+        <w:rPr>
+          <w:rFonts w:ascii="Times New Roman" w:hAnsi="Times New Roman" w:cs="Times New Roman"/>
+          <w:sz w:val="28"/>
+          <w:szCs w:val="28"/>
+          <w:lang w:val="en-US"/>
+        </w:rPr>
+      </w:pPr>
+    </w:p>
+    <w:p>
+      <w:pPr>
+        <w:rPr>
+          <w:rFonts w:ascii="Times New Roman" w:hAnsi="Times New Roman" w:cs="Times New Roman"/>
+          <w:sz w:val="28"/>
+          <w:szCs w:val="28"/>
+          <w:lang w:val="en-US"/>
+        </w:rPr>
+      </w:pPr>
+    </w:p>
+    <w:p>
+      <w:pPr>
+        <w:rPr>
+          <w:rFonts w:ascii="Times New Roman" w:hAnsi="Times New Roman" w:cs="Times New Roman"/>
+          <w:sz w:val="28"/>
+          <w:szCs w:val="28"/>
+          <w:lang w:val="en-US"/>
+        </w:rPr>
+      </w:pPr>
+      <w:r>
+        <w:rPr>
+          <w:rFonts w:ascii="Times New Roman" w:hAnsi="Times New Roman" w:cs="Times New Roman"/>
+          <w:sz w:val="28"/>
+          <w:szCs w:val="28"/>
+          <w:lang w:val="en-US"/>
+        </w:rPr>
+        <w:lastRenderedPageBreak/>
+        <w:t>Ipconfig PC_14/</w:t>
+      </w:r>
+      <w:r>
+        <w:rPr>
+          <w:rFonts w:ascii="Times New Roman" w:hAnsi="Times New Roman" w:cs="Times New Roman"/>
+          <w:sz w:val="28"/>
+          <w:szCs w:val="28"/>
+          <w:lang w:val="en-US"/>
+        </w:rPr>
+        <w:t>4</w:t>
+      </w:r>
+    </w:p>
+    <w:p>
+      <w:pPr>
+        <w:rPr>
+          <w:rFonts w:ascii="Times New Roman" w:hAnsi="Times New Roman" w:cs="Times New Roman"/>
+          <w:sz w:val="28"/>
+          <w:szCs w:val="28"/>
+          <w:lang w:val="en-US"/>
+        </w:rPr>
+      </w:pPr>
+      <w:r>
+        <w:rPr>
+          <w:rFonts w:ascii="Times New Roman" w:hAnsi="Times New Roman" w:cs="Times New Roman"/>
+          <w:sz w:val="28"/>
+          <w:szCs w:val="28"/>
+          <w:lang w:val="en-US"/>
+        </w:rPr>
+        <w:drawing>
+          <wp:inline distT="0" distB="0" distL="0" distR="0" wp14:anchorId="6407D377" wp14:editId="1B487970">
+            <wp:extent cx="4810796" cy="2105319"/>
+            <wp:effectExtent l="0" t="0" r="0" b="9525"/>
+            <wp:docPr id="19" name="Picture 19"/>
+            <wp:cNvGraphicFramePr>
+              <a:graphicFrameLocks xmlns:a="http://schemas.openxmlformats.org/drawingml/2006/main" noChangeAspect="1"/>
+            </wp:cNvGraphicFramePr>
+            <a:graphic xmlns:a="http://schemas.openxmlformats.org/drawingml/2006/main">
+              <a:graphicData uri="http://schemas.openxmlformats.org/drawingml/2006/picture">
+                <pic:pic xmlns:pic="http://schemas.openxmlformats.org/drawingml/2006/picture">
+                  <pic:nvPicPr>
+                    <pic:cNvPr id="1" name=""/>
+                    <pic:cNvPicPr/>
+                  </pic:nvPicPr>
+                  <pic:blipFill>
+                    <a:blip r:embed="rId22"/>
+                    <a:stretch>
+                      <a:fillRect/>
+                    </a:stretch>
+                  </pic:blipFill>
+                  <pic:spPr>
+                    <a:xfrm>
+                      <a:off x="0" y="0"/>
+                      <a:ext cx="4810796" cy="2105319"/>
+                    </a:xfrm>
+                    <a:prstGeom prst="rect">
+                      <a:avLst/>
+                    </a:prstGeom>
+                  </pic:spPr>
+                </pic:pic>
+              </a:graphicData>
+            </a:graphic>
+          </wp:inline>
+        </w:drawing>
+      </w:r>
+    </w:p>
+    <w:p>
+      <w:pPr>
+        <w:rPr>
+          <w:rFonts w:ascii="Times New Roman" w:hAnsi="Times New Roman" w:cs="Times New Roman"/>
+          <w:sz w:val="28"/>
+          <w:szCs w:val="28"/>
+          <w:lang w:val="en-US"/>
+        </w:rPr>
+      </w:pPr>
+      <w:r>
+        <w:rPr>
+          <w:rFonts w:ascii="Times New Roman" w:hAnsi="Times New Roman" w:cs="Times New Roman"/>
+          <w:sz w:val="28"/>
+          <w:szCs w:val="28"/>
+          <w:lang w:val="en-US"/>
+        </w:rPr>
+        <w:t>Ipconfig PC_14/</w:t>
+      </w:r>
+      <w:r>
+        <w:rPr>
+          <w:rFonts w:ascii="Times New Roman" w:hAnsi="Times New Roman" w:cs="Times New Roman"/>
+          <w:sz w:val="28"/>
+          <w:szCs w:val="28"/>
+          <w:lang w:val="en-US"/>
+        </w:rPr>
+        <w:t>5</w:t>
+      </w:r>
+    </w:p>
+    <w:p>
+      <w:pPr>
+        <w:rPr>
+          <w:rFonts w:ascii="Times New Roman" w:hAnsi="Times New Roman" w:cs="Times New Roman"/>
+          <w:sz w:val="28"/>
+          <w:szCs w:val="28"/>
+          <w:lang w:val="uk-UA"/>
+        </w:rPr>
+      </w:pPr>
+      <w:r>
+        <w:rPr>
+          <w:rFonts w:ascii="Times New Roman" w:hAnsi="Times New Roman" w:cs="Times New Roman"/>
+          <w:sz w:val="28"/>
+          <w:szCs w:val="28"/>
+          <w:lang w:val="en-US"/>
+        </w:rPr>
+        <w:drawing>
+          <wp:inline distT="0" distB="0" distL="0" distR="0" wp14:anchorId="30998D32" wp14:editId="0DCA792E">
+            <wp:extent cx="4801270" cy="2000529"/>
+            <wp:effectExtent l="0" t="0" r="0" b="0"/>
+            <wp:docPr id="20" name="Picture 20"/>
+            <wp:cNvGraphicFramePr>
+              <a:graphicFrameLocks xmlns:a="http://schemas.openxmlformats.org/drawingml/2006/main" noChangeAspect="1"/>
+            </wp:cNvGraphicFramePr>
+            <a:graphic xmlns:a="http://schemas.openxmlformats.org/drawingml/2006/main">
+              <a:graphicData uri="http://schemas.openxmlformats.org/drawingml/2006/picture">
+                <pic:pic xmlns:pic="http://schemas.openxmlformats.org/drawingml/2006/picture">
+                  <pic:nvPicPr>
+                    <pic:cNvPr id="1" name=""/>
+                    <pic:cNvPicPr/>
+                  </pic:nvPicPr>
+                  <pic:blipFill>
+                    <a:blip r:embed="rId23"/>
+                    <a:stretch>
+                      <a:fillRect/>
+                    </a:stretch>
+                  </pic:blipFill>
+                  <pic:spPr>
+                    <a:xfrm>
+                      <a:off x="0" y="0"/>
+                      <a:ext cx="4801270" cy="2000529"/>
+                    </a:xfrm>
+                    <a:prstGeom prst="rect">
+                      <a:avLst/>
+                    </a:prstGeom>
+                  </pic:spPr>
+                </pic:pic>
+              </a:graphicData>
+            </a:graphic>
+          </wp:inline>
+        </w:drawing>
+      </w:r>
     </w:p>
     <w:p>
       <w:pPr>
@@ -4599,7 +5809,7 @@
     <w:lsdException w:name="Closing" w:semiHidden="1" w:unhideWhenUsed="1"/>
     <w:lsdException w:name="Signature" w:semiHidden="1" w:unhideWhenUsed="1"/>
     <w:lsdException w:name="Default Paragraph Font" w:semiHidden="1" w:uiPriority="1" w:unhideWhenUsed="1"/>
-    <w:lsdException w:name="Body Text" w:semiHidden="1" w:unhideWhenUsed="1"/>
+    <w:lsdException w:name="Body Text" w:semiHidden="1" w:uiPriority="1" w:unhideWhenUsed="1" w:qFormat="1"/>
     <w:lsdException w:name="Body Text Indent" w:semiHidden="1" w:unhideWhenUsed="1"/>
     <w:lsdException w:name="List Continue" w:semiHidden="1" w:unhideWhenUsed="1"/>
     <w:lsdException w:name="List Continue 2" w:semiHidden="1" w:unhideWhenUsed="1"/>
@@ -4982,6 +6192,39 @@
     <w:uiPriority w:val="99"/>
     <w:rsid w:val="00026AAF"/>
   </w:style>
+  <w:style w:type="paragraph" w:styleId="BodyText">
+    <w:name w:val="Body Text"/>
+    <w:basedOn w:val="Normal"/>
+    <w:link w:val="BodyTextChar"/>
+    <w:uiPriority w:val="1"/>
+    <w:qFormat/>
+    <w:rsid w:val="00D241AE"/>
+    <w:pPr>
+      <w:widowControl w:val="0"/>
+      <w:autoSpaceDE w:val="0"/>
+      <w:autoSpaceDN w:val="0"/>
+      <w:spacing w:after="0" w:line="240" w:lineRule="auto"/>
+    </w:pPr>
+    <w:rPr>
+      <w:rFonts w:ascii="Times New Roman" w:eastAsia="Times New Roman" w:hAnsi="Times New Roman" w:cs="Times New Roman"/>
+      <w:sz w:val="28"/>
+      <w:szCs w:val="28"/>
+      <w:lang w:val="uk-UA"/>
+    </w:rPr>
+  </w:style>
+  <w:style w:type="character" w:customStyle="1" w:styleId="BodyTextChar">
+    <w:name w:val="Body Text Char"/>
+    <w:basedOn w:val="DefaultParagraphFont"/>
+    <w:link w:val="BodyText"/>
+    <w:uiPriority w:val="1"/>
+    <w:rsid w:val="00D241AE"/>
+    <w:rPr>
+      <w:rFonts w:ascii="Times New Roman" w:eastAsia="Times New Roman" w:hAnsi="Times New Roman" w:cs="Times New Roman"/>
+      <w:sz w:val="28"/>
+      <w:szCs w:val="28"/>
+      <w:lang w:val="uk-UA"/>
+    </w:rPr>
+  </w:style>
 </w:styles>
 </file>
 

</xml_diff>

<commit_message>
FoCSN first lab report update 3
</commit_message>
<xml_diff>
--- a/FoCSN/lab1/Звіт1_ОКСМ.docx
+++ b/FoCSN/lab1/Звіт1_ОКСМ.docx
@@ -2252,18 +2252,18 @@
           <w:lang w:val="uk-UA"/>
         </w:rPr>
         <w:drawing>
-          <wp:anchor distT="0" distB="0" distL="114300" distR="114300" simplePos="0" relativeHeight="251659264" behindDoc="1" locked="0" layoutInCell="1" allowOverlap="1" wp14:anchorId="2E5AE022" wp14:editId="29391526">
+          <wp:anchor distT="0" distB="0" distL="114300" distR="114300" simplePos="0" relativeHeight="251670528" behindDoc="1" locked="0" layoutInCell="1" allowOverlap="1" wp14:anchorId="3AD4BF29" wp14:editId="16291940">
             <wp:simplePos x="0" y="0"/>
             <wp:positionH relativeFrom="margin">
-              <wp:align>center</wp:align>
+              <wp:posOffset>391160</wp:posOffset>
             </wp:positionH>
             <wp:positionV relativeFrom="paragraph">
-              <wp:posOffset>78105</wp:posOffset>
+              <wp:posOffset>173355</wp:posOffset>
             </wp:positionV>
-            <wp:extent cx="5268060" cy="5582429"/>
-            <wp:effectExtent l="76200" t="76200" r="142240" b="132715"/>
+            <wp:extent cx="5258534" cy="5268060"/>
+            <wp:effectExtent l="76200" t="76200" r="132715" b="142240"/>
             <wp:wrapNone/>
-            <wp:docPr id="4" name="Picture 4"/>
+            <wp:docPr id="21" name="Picture 21"/>
             <wp:cNvGraphicFramePr>
               <a:graphicFrameLocks xmlns:a="http://schemas.openxmlformats.org/drawingml/2006/main" noChangeAspect="1"/>
             </wp:cNvGraphicFramePr>
@@ -2289,7 +2289,7 @@
                   <pic:spPr>
                     <a:xfrm>
                       <a:off x="0" y="0"/>
-                      <a:ext cx="5268060" cy="5582429"/>
+                      <a:ext cx="5258534" cy="5268060"/>
                     </a:xfrm>
                     <a:prstGeom prst="rect">
                       <a:avLst/>
@@ -2328,33 +2328,57 @@
     </w:p>
     <w:p>
       <w:pPr>
-        <w:rPr>
-          <w:rFonts w:ascii="Times New Roman" w:hAnsi="Times New Roman" w:cs="Times New Roman"/>
-          <w:sz w:val="28"/>
-          <w:szCs w:val="28"/>
-          <w:lang w:val="uk-UA"/>
-        </w:rPr>
-      </w:pPr>
-    </w:p>
-    <w:p>
-      <w:pPr>
-        <w:rPr>
-          <w:rFonts w:ascii="Times New Roman" w:hAnsi="Times New Roman" w:cs="Times New Roman"/>
-          <w:sz w:val="28"/>
-          <w:szCs w:val="28"/>
-          <w:lang w:val="uk-UA"/>
-        </w:rPr>
-      </w:pPr>
-    </w:p>
-    <w:p>
-      <w:pPr>
-        <w:rPr>
-          <w:rFonts w:ascii="Times New Roman" w:hAnsi="Times New Roman" w:cs="Times New Roman"/>
-          <w:sz w:val="28"/>
-          <w:szCs w:val="28"/>
-          <w:lang w:val="uk-UA"/>
-        </w:rPr>
-      </w:pPr>
+        <w:tabs>
+          <w:tab w:val="left" w:pos="7650"/>
+        </w:tabs>
+        <w:rPr>
+          <w:rFonts w:ascii="Times New Roman" w:hAnsi="Times New Roman" w:cs="Times New Roman"/>
+          <w:sz w:val="28"/>
+          <w:szCs w:val="28"/>
+          <w:lang w:val="uk-UA"/>
+        </w:rPr>
+      </w:pPr>
+      <w:r>
+        <w:rPr>
+          <w:rFonts w:ascii="Times New Roman" w:hAnsi="Times New Roman" w:cs="Times New Roman"/>
+          <w:sz w:val="28"/>
+          <w:szCs w:val="28"/>
+          <w:lang w:val="uk-UA"/>
+        </w:rPr>
+        <w:tab/>
+      </w:r>
+    </w:p>
+    <w:p>
+      <w:pPr>
+        <w:rPr>
+          <w:rFonts w:ascii="Times New Roman" w:hAnsi="Times New Roman" w:cs="Times New Roman"/>
+          <w:sz w:val="28"/>
+          <w:szCs w:val="28"/>
+          <w:lang w:val="uk-UA"/>
+        </w:rPr>
+      </w:pPr>
+    </w:p>
+    <w:p>
+      <w:pPr>
+        <w:tabs>
+          <w:tab w:val="left" w:pos="4260"/>
+        </w:tabs>
+        <w:rPr>
+          <w:rFonts w:ascii="Times New Roman" w:hAnsi="Times New Roman" w:cs="Times New Roman"/>
+          <w:sz w:val="28"/>
+          <w:szCs w:val="28"/>
+          <w:lang w:val="uk-UA"/>
+        </w:rPr>
+      </w:pPr>
+      <w:r>
+        <w:rPr>
+          <w:rFonts w:ascii="Times New Roman" w:hAnsi="Times New Roman" w:cs="Times New Roman"/>
+          <w:sz w:val="28"/>
+          <w:szCs w:val="28"/>
+          <w:lang w:val="uk-UA"/>
+        </w:rPr>
+        <w:tab/>
+      </w:r>
     </w:p>
     <w:p>
       <w:pPr>
@@ -2565,18 +2589,18 @@
           <w:lang w:val="uk-UA"/>
         </w:rPr>
         <w:drawing>
-          <wp:anchor distT="0" distB="0" distL="114300" distR="114300" simplePos="0" relativeHeight="251660288" behindDoc="1" locked="0" layoutInCell="1" allowOverlap="1" wp14:anchorId="738F2981" wp14:editId="2F413E04">
+          <wp:anchor distT="0" distB="0" distL="114300" distR="114300" simplePos="0" relativeHeight="251671552" behindDoc="1" locked="0" layoutInCell="1" allowOverlap="1" wp14:anchorId="052D1022" wp14:editId="2C2E7E4F">
             <wp:simplePos x="0" y="0"/>
             <wp:positionH relativeFrom="margin">
-              <wp:posOffset>638810</wp:posOffset>
+              <wp:posOffset>734060</wp:posOffset>
             </wp:positionH>
             <wp:positionV relativeFrom="paragraph">
-              <wp:posOffset>127635</wp:posOffset>
+              <wp:posOffset>157480</wp:posOffset>
             </wp:positionV>
-            <wp:extent cx="4820323" cy="2000529"/>
-            <wp:effectExtent l="190500" t="190500" r="189865" b="190500"/>
+            <wp:extent cx="4629796" cy="1886213"/>
+            <wp:effectExtent l="0" t="0" r="0" b="0"/>
             <wp:wrapNone/>
-            <wp:docPr id="5" name="Picture 5"/>
+            <wp:docPr id="22" name="Picture 22"/>
             <wp:cNvGraphicFramePr>
               <a:graphicFrameLocks xmlns:a="http://schemas.openxmlformats.org/drawingml/2006/main" noChangeAspect="1"/>
             </wp:cNvGraphicFramePr>
@@ -2602,21 +2626,11 @@
                   <pic:spPr>
                     <a:xfrm>
                       <a:off x="0" y="0"/>
-                      <a:ext cx="4820323" cy="2000529"/>
+                      <a:ext cx="4629796" cy="1886213"/>
                     </a:xfrm>
                     <a:prstGeom prst="rect">
                       <a:avLst/>
                     </a:prstGeom>
-                    <a:ln>
-                      <a:noFill/>
-                    </a:ln>
-                    <a:effectLst>
-                      <a:outerShdw blurRad="190500" algn="tl" rotWithShape="0">
-                        <a:srgbClr val="000000">
-                          <a:alpha val="70000"/>
-                        </a:srgbClr>
-                      </a:outerShdw>
-                    </a:effectLst>
                   </pic:spPr>
                 </pic:pic>
               </a:graphicData>
@@ -2947,7 +2961,7 @@
           <w:lang w:val="uk-UA"/>
         </w:rPr>
         <w:drawing>
-          <wp:anchor distT="0" distB="0" distL="114300" distR="114300" simplePos="0" relativeHeight="251662336" behindDoc="1" locked="0" layoutInCell="1" allowOverlap="1" wp14:anchorId="7EE0EDDE" wp14:editId="5A94ADEF">
+          <wp:anchor distT="0" distB="0" distL="114300" distR="114300" simplePos="0" relativeHeight="251662336" behindDoc="1" locked="0" layoutInCell="1" allowOverlap="1" wp14:anchorId="7EE0EDDE" wp14:editId="7059D73F">
             <wp:simplePos x="0" y="0"/>
             <wp:positionH relativeFrom="margin">
               <wp:align>center</wp:align>
@@ -3070,16 +3084,6 @@
           <w:lang w:val="uk-UA"/>
         </w:rPr>
       </w:pPr>
-    </w:p>
-    <w:p>
-      <w:pPr>
-        <w:rPr>
-          <w:rFonts w:ascii="Times New Roman" w:hAnsi="Times New Roman" w:cs="Times New Roman"/>
-          <w:sz w:val="28"/>
-          <w:szCs w:val="28"/>
-          <w:lang w:val="uk-UA"/>
-        </w:rPr>
-      </w:pPr>
       <w:r>
         <w:rPr>
           <w:rFonts w:ascii="Times New Roman" w:hAnsi="Times New Roman" w:cs="Times New Roman"/>
@@ -3088,18 +3092,18 @@
           <w:lang w:val="uk-UA"/>
         </w:rPr>
         <w:drawing>
-          <wp:anchor distT="0" distB="0" distL="114300" distR="114300" simplePos="0" relativeHeight="251661312" behindDoc="1" locked="0" layoutInCell="1" allowOverlap="1" wp14:anchorId="3FE2BC7C" wp14:editId="1855A912">
+          <wp:anchor distT="0" distB="0" distL="114300" distR="114300" simplePos="0" relativeHeight="251672576" behindDoc="1" locked="0" layoutInCell="1" allowOverlap="1" wp14:anchorId="15CD8BA5" wp14:editId="2FC13B77">
             <wp:simplePos x="0" y="0"/>
             <wp:positionH relativeFrom="margin">
-              <wp:posOffset>1030605</wp:posOffset>
+              <wp:align>center</wp:align>
             </wp:positionH>
             <wp:positionV relativeFrom="paragraph">
-              <wp:posOffset>48260</wp:posOffset>
+              <wp:posOffset>273685</wp:posOffset>
             </wp:positionV>
-            <wp:extent cx="4029637" cy="5582429"/>
-            <wp:effectExtent l="190500" t="190500" r="200025" b="189865"/>
+            <wp:extent cx="4010585" cy="5544324"/>
+            <wp:effectExtent l="152400" t="152400" r="371475" b="361315"/>
             <wp:wrapNone/>
-            <wp:docPr id="7" name="Picture 7"/>
+            <wp:docPr id="23" name="Picture 23"/>
             <wp:cNvGraphicFramePr>
               <a:graphicFrameLocks xmlns:a="http://schemas.openxmlformats.org/drawingml/2006/main" noChangeAspect="1"/>
             </wp:cNvGraphicFramePr>
@@ -3125,7 +3129,7 @@
                   <pic:spPr>
                     <a:xfrm>
                       <a:off x="0" y="0"/>
-                      <a:ext cx="4029637" cy="5582429"/>
+                      <a:ext cx="4010585" cy="5544324"/>
                     </a:xfrm>
                     <a:prstGeom prst="rect">
                       <a:avLst/>
@@ -3134,9 +3138,9 @@
                       <a:noFill/>
                     </a:ln>
                     <a:effectLst>
-                      <a:outerShdw blurRad="190500" algn="tl" rotWithShape="0">
-                        <a:srgbClr val="000000">
-                          <a:alpha val="70000"/>
+                      <a:outerShdw blurRad="292100" dist="139700" dir="2700000" algn="tl" rotWithShape="0">
+                        <a:srgbClr val="333333">
+                          <a:alpha val="65000"/>
                         </a:srgbClr>
                       </a:outerShdw>
                     </a:effectLst>
@@ -3187,6 +3191,28 @@
           <w:lang w:val="uk-UA"/>
         </w:rPr>
       </w:pPr>
+    </w:p>
+    <w:p>
+      <w:pPr>
+        <w:tabs>
+          <w:tab w:val="left" w:pos="6180"/>
+        </w:tabs>
+        <w:rPr>
+          <w:rFonts w:ascii="Times New Roman" w:hAnsi="Times New Roman" w:cs="Times New Roman"/>
+          <w:sz w:val="28"/>
+          <w:szCs w:val="28"/>
+          <w:lang w:val="uk-UA"/>
+        </w:rPr>
+      </w:pPr>
+      <w:r>
+        <w:rPr>
+          <w:rFonts w:ascii="Times New Roman" w:hAnsi="Times New Roman" w:cs="Times New Roman"/>
+          <w:sz w:val="28"/>
+          <w:szCs w:val="28"/>
+          <w:lang w:val="uk-UA"/>
+        </w:rPr>
+        <w:tab/>
+      </w:r>
     </w:p>
     <w:p>
       <w:pPr>
@@ -4429,18 +4455,18 @@
           <w:lang w:val="uk-UA"/>
         </w:rPr>
         <w:drawing>
-          <wp:anchor distT="0" distB="0" distL="114300" distR="114300" simplePos="0" relativeHeight="251667456" behindDoc="1" locked="0" layoutInCell="1" allowOverlap="1" wp14:anchorId="71DEB841" wp14:editId="42D313EE">
+          <wp:anchor distT="0" distB="0" distL="114300" distR="114300" simplePos="0" relativeHeight="251673600" behindDoc="1" locked="0" layoutInCell="1" allowOverlap="1" wp14:anchorId="7CAC3AF7" wp14:editId="1C5519D5">
             <wp:simplePos x="0" y="0"/>
             <wp:positionH relativeFrom="margin">
-              <wp:posOffset>1134110</wp:posOffset>
+              <wp:posOffset>1105535</wp:posOffset>
             </wp:positionH>
             <wp:positionV relativeFrom="paragraph">
               <wp:posOffset>154305</wp:posOffset>
             </wp:positionV>
-            <wp:extent cx="3820058" cy="1771897"/>
+            <wp:extent cx="3877216" cy="1790950"/>
             <wp:effectExtent l="0" t="0" r="9525" b="0"/>
             <wp:wrapNone/>
-            <wp:docPr id="12" name="Picture 12"/>
+            <wp:docPr id="24" name="Picture 24"/>
             <wp:cNvGraphicFramePr>
               <a:graphicFrameLocks xmlns:a="http://schemas.openxmlformats.org/drawingml/2006/main" noChangeAspect="1"/>
             </wp:cNvGraphicFramePr>
@@ -4466,7 +4492,7 @@
                   <pic:spPr>
                     <a:xfrm>
                       <a:off x="0" y="0"/>
-                      <a:ext cx="3820058" cy="1771897"/>
+                      <a:ext cx="3877216" cy="1790950"/>
                     </a:xfrm>
                     <a:prstGeom prst="rect">
                       <a:avLst/>
@@ -4529,6 +4555,17 @@
           <w:lang w:val="uk-UA"/>
         </w:rPr>
       </w:pPr>
+    </w:p>
+    <w:p>
+      <w:pPr>
+        <w:jc w:val="right"/>
+        <w:rPr>
+          <w:rFonts w:ascii="Times New Roman" w:hAnsi="Times New Roman" w:cs="Times New Roman"/>
+          <w:sz w:val="28"/>
+          <w:szCs w:val="28"/>
+          <w:lang w:val="uk-UA"/>
+        </w:rPr>
+      </w:pPr>
       <w:r>
         <w:rPr>
           <w:rFonts w:ascii="Times New Roman" w:hAnsi="Times New Roman" w:cs="Times New Roman"/>
@@ -4537,13 +4574,13 @@
           <w:lang w:val="uk-UA"/>
         </w:rPr>
         <w:drawing>
-          <wp:anchor distT="0" distB="0" distL="114300" distR="114300" simplePos="0" relativeHeight="251668480" behindDoc="1" locked="0" layoutInCell="1" allowOverlap="1" wp14:anchorId="352EE50C" wp14:editId="290A984E">
+          <wp:anchor distT="0" distB="0" distL="114300" distR="114300" simplePos="0" relativeHeight="251668480" behindDoc="1" locked="0" layoutInCell="1" allowOverlap="1" wp14:anchorId="352EE50C" wp14:editId="0E931623">
             <wp:simplePos x="0" y="0"/>
             <wp:positionH relativeFrom="margin">
               <wp:posOffset>0</wp:posOffset>
             </wp:positionH>
             <wp:positionV relativeFrom="paragraph">
-              <wp:posOffset>314325</wp:posOffset>
+              <wp:posOffset>87630</wp:posOffset>
             </wp:positionV>
             <wp:extent cx="6097270" cy="2254250"/>
             <wp:effectExtent l="0" t="0" r="0" b="0"/>
@@ -4586,17 +4623,6 @@
           </wp:anchor>
         </w:drawing>
       </w:r>
-    </w:p>
-    <w:p>
-      <w:pPr>
-        <w:jc w:val="right"/>
-        <w:rPr>
-          <w:rFonts w:ascii="Times New Roman" w:hAnsi="Times New Roman" w:cs="Times New Roman"/>
-          <w:sz w:val="28"/>
-          <w:szCs w:val="28"/>
-          <w:lang w:val="uk-UA"/>
-        </w:rPr>
-      </w:pPr>
     </w:p>
     <w:p>
       <w:pPr>
@@ -5111,9 +5137,9 @@
           <w:lang w:val="en-US"/>
         </w:rPr>
         <w:drawing>
-          <wp:inline distT="0" distB="0" distL="0" distR="0" wp14:anchorId="755227BE" wp14:editId="6BCB8E6B">
-            <wp:extent cx="4801270" cy="2086266"/>
-            <wp:effectExtent l="0" t="0" r="0" b="9525"/>
+          <wp:inline distT="0" distB="0" distL="0" distR="0" wp14:anchorId="755227BE" wp14:editId="2AC898D1">
+            <wp:extent cx="4648835" cy="2020029"/>
+            <wp:effectExtent l="0" t="0" r="0" b="0"/>
             <wp:docPr id="17" name="Picture 17"/>
             <wp:cNvGraphicFramePr>
               <a:graphicFrameLocks xmlns:a="http://schemas.openxmlformats.org/drawingml/2006/main" noChangeAspect="1"/>
@@ -5134,7 +5160,7 @@
                   <pic:spPr>
                     <a:xfrm>
                       <a:off x="0" y="0"/>
-                      <a:ext cx="4801270" cy="2086266"/>
+                      <a:ext cx="4653001" cy="2021839"/>
                     </a:xfrm>
                     <a:prstGeom prst="rect">
                       <a:avLst/>
@@ -5192,9 +5218,9 @@
           <w:lang w:val="en-US"/>
         </w:rPr>
         <w:drawing>
-          <wp:inline distT="0" distB="0" distL="0" distR="0" wp14:anchorId="484928DE" wp14:editId="39B1B240">
-            <wp:extent cx="4810796" cy="2114845"/>
-            <wp:effectExtent l="0" t="0" r="8890" b="0"/>
+          <wp:inline distT="0" distB="0" distL="0" distR="0" wp14:anchorId="484928DE" wp14:editId="0E75E0A9">
+            <wp:extent cx="4648835" cy="2043646"/>
+            <wp:effectExtent l="0" t="0" r="0" b="0"/>
             <wp:docPr id="18" name="Picture 18"/>
             <wp:cNvGraphicFramePr>
               <a:graphicFrameLocks xmlns:a="http://schemas.openxmlformats.org/drawingml/2006/main" noChangeAspect="1"/>
@@ -5215,7 +5241,7 @@
                   <pic:spPr>
                     <a:xfrm>
                       <a:off x="0" y="0"/>
-                      <a:ext cx="4810796" cy="2114845"/>
+                      <a:ext cx="4652757" cy="2045370"/>
                     </a:xfrm>
                     <a:prstGeom prst="rect">
                       <a:avLst/>
@@ -5227,6 +5253,16 @@
           </wp:inline>
         </w:drawing>
       </w:r>
+    </w:p>
+    <w:p>
+      <w:pPr>
+        <w:rPr>
+          <w:rFonts w:ascii="Times New Roman" w:hAnsi="Times New Roman" w:cs="Times New Roman"/>
+          <w:sz w:val="28"/>
+          <w:szCs w:val="28"/>
+          <w:lang w:val="en-US"/>
+        </w:rPr>
+      </w:pPr>
     </w:p>
     <w:p>
       <w:pPr>

</xml_diff>

<commit_message>
FoCSN second lab report
</commit_message>
<xml_diff>
--- a/FoCSN/lab1/Звіт1_ОКСМ.docx
+++ b/FoCSN/lab1/Звіт1_ОКСМ.docx
@@ -10,6 +10,7 @@
         <w:jc w:val="center"/>
       </w:pPr>
       <w:bookmarkStart w:id="0" w:name="Міністерство_освіти_і_науки_України"/>
+      <w:bookmarkStart w:id="1" w:name="_Hlk95224973"/>
       <w:bookmarkEnd w:id="0"/>
       <w:r>
         <w:t>Міністерство</w:t>
@@ -913,6 +914,8 @@
           <w:lang w:val="uk-UA"/>
         </w:rPr>
       </w:pPr>
+      <w:bookmarkStart w:id="2" w:name="_Hlk95225022"/>
+      <w:bookmarkEnd w:id="1"/>
       <w:r>
         <w:rPr>
           <w:rFonts w:ascii="Times New Roman" w:hAnsi="Times New Roman" w:cs="Times New Roman"/>
@@ -1035,7 +1038,16 @@
           <w:szCs w:val="28"/>
           <w:lang w:val="uk-UA"/>
         </w:rPr>
-        <w:t>:  Введення</w:t>
+        <w:t xml:space="preserve">:  </w:t>
+      </w:r>
+      <w:r>
+        <w:rPr>
+          <w:rFonts w:ascii="Times New Roman" w:hAnsi="Times New Roman" w:cs="Times New Roman"/>
+          <w:sz w:val="28"/>
+          <w:szCs w:val="28"/>
+          <w:lang w:val="uk-UA"/>
+        </w:rPr>
+        <w:t>Моделювання мережі з топологією зірка на базі концентратора і комутатора</w:t>
       </w:r>
       <w:r>
         <w:rPr>
@@ -1046,173 +1058,6 @@
         </w:rPr>
         <w:t xml:space="preserve"> </w:t>
       </w:r>
-      <w:r>
-        <w:rPr>
-          <w:rFonts w:ascii="Times New Roman" w:hAnsi="Times New Roman" w:cs="Times New Roman"/>
-          <w:sz w:val="28"/>
-          <w:szCs w:val="28"/>
-          <w:lang w:val="uk-UA"/>
-        </w:rPr>
-        <w:t>в</w:t>
-      </w:r>
-      <w:r>
-        <w:rPr>
-          <w:rFonts w:ascii="Times New Roman" w:hAnsi="Times New Roman" w:cs="Times New Roman"/>
-          <w:sz w:val="28"/>
-          <w:szCs w:val="28"/>
-          <w:lang w:val="uk-UA"/>
-        </w:rPr>
-        <w:t xml:space="preserve"> </w:t>
-      </w:r>
-      <w:r>
-        <w:rPr>
-          <w:rFonts w:ascii="Times New Roman" w:hAnsi="Times New Roman" w:cs="Times New Roman"/>
-          <w:sz w:val="28"/>
-          <w:szCs w:val="28"/>
-          <w:lang w:val="uk-UA"/>
-        </w:rPr>
-        <w:t>програму</w:t>
-      </w:r>
-      <w:r>
-        <w:rPr>
-          <w:rFonts w:ascii="Times New Roman" w:hAnsi="Times New Roman" w:cs="Times New Roman"/>
-          <w:sz w:val="28"/>
-          <w:szCs w:val="28"/>
-          <w:lang w:val="uk-UA"/>
-        </w:rPr>
-        <w:t xml:space="preserve"> </w:t>
-      </w:r>
-      <w:r>
-        <w:rPr>
-          <w:rFonts w:ascii="Times New Roman" w:hAnsi="Times New Roman" w:cs="Times New Roman"/>
-          <w:sz w:val="28"/>
-          <w:szCs w:val="28"/>
-          <w:lang w:val="uk-UA"/>
-        </w:rPr>
-        <w:t>С</w:t>
-      </w:r>
-      <w:proofErr w:type="spellStart"/>
-      <w:r>
-        <w:rPr>
-          <w:rFonts w:ascii="Times New Roman" w:hAnsi="Times New Roman" w:cs="Times New Roman"/>
-          <w:sz w:val="28"/>
-          <w:szCs w:val="28"/>
-          <w:lang w:val="en-US"/>
-        </w:rPr>
-        <w:t>isco</w:t>
-      </w:r>
-      <w:proofErr w:type="spellEnd"/>
-      <w:r>
-        <w:rPr>
-          <w:rFonts w:ascii="Times New Roman" w:hAnsi="Times New Roman" w:cs="Times New Roman"/>
-          <w:sz w:val="28"/>
-          <w:szCs w:val="28"/>
-          <w:lang w:val="uk-UA"/>
-        </w:rPr>
-        <w:t xml:space="preserve"> </w:t>
-      </w:r>
-      <w:r>
-        <w:rPr>
-          <w:rFonts w:ascii="Times New Roman" w:hAnsi="Times New Roman" w:cs="Times New Roman"/>
-          <w:sz w:val="28"/>
-          <w:szCs w:val="28"/>
-          <w:lang w:val="uk-UA"/>
-        </w:rPr>
-        <w:t>Р</w:t>
-      </w:r>
-      <w:proofErr w:type="spellStart"/>
-      <w:r>
-        <w:rPr>
-          <w:rFonts w:ascii="Times New Roman" w:hAnsi="Times New Roman" w:cs="Times New Roman"/>
-          <w:sz w:val="28"/>
-          <w:szCs w:val="28"/>
-          <w:lang w:val="en-US"/>
-        </w:rPr>
-        <w:t>acket</w:t>
-      </w:r>
-      <w:proofErr w:type="spellEnd"/>
-      <w:r>
-        <w:rPr>
-          <w:rFonts w:ascii="Times New Roman" w:hAnsi="Times New Roman" w:cs="Times New Roman"/>
-          <w:sz w:val="28"/>
-          <w:szCs w:val="28"/>
-          <w:lang w:val="uk-UA"/>
-        </w:rPr>
-        <w:t xml:space="preserve"> </w:t>
-      </w:r>
-      <w:r>
-        <w:rPr>
-          <w:rFonts w:ascii="Times New Roman" w:hAnsi="Times New Roman" w:cs="Times New Roman"/>
-          <w:sz w:val="28"/>
-          <w:szCs w:val="28"/>
-          <w:lang w:val="uk-UA"/>
-        </w:rPr>
-        <w:t>Т</w:t>
-      </w:r>
-      <w:r>
-        <w:rPr>
-          <w:rFonts w:ascii="Times New Roman" w:hAnsi="Times New Roman" w:cs="Times New Roman"/>
-          <w:sz w:val="28"/>
-          <w:szCs w:val="28"/>
-          <w:lang w:val="en-US"/>
-        </w:rPr>
-        <w:t>racer</w:t>
-      </w:r>
-      <w:r>
-        <w:rPr>
-          <w:rFonts w:ascii="Times New Roman" w:hAnsi="Times New Roman" w:cs="Times New Roman"/>
-          <w:sz w:val="28"/>
-          <w:szCs w:val="28"/>
-          <w:lang w:val="uk-UA"/>
-        </w:rPr>
-        <w:t>,</w:t>
-      </w:r>
-      <w:r>
-        <w:rPr>
-          <w:rFonts w:ascii="Times New Roman" w:hAnsi="Times New Roman" w:cs="Times New Roman"/>
-          <w:sz w:val="28"/>
-          <w:szCs w:val="28"/>
-          <w:lang w:val="uk-UA"/>
-        </w:rPr>
-        <w:t xml:space="preserve"> режим</w:t>
-      </w:r>
-      <w:r>
-        <w:rPr>
-          <w:rFonts w:ascii="Times New Roman" w:hAnsi="Times New Roman" w:cs="Times New Roman"/>
-          <w:sz w:val="28"/>
-          <w:szCs w:val="28"/>
-          <w:lang w:val="uk-UA"/>
-        </w:rPr>
-        <w:t xml:space="preserve"> </w:t>
-      </w:r>
-      <w:r>
-        <w:rPr>
-          <w:rFonts w:ascii="Times New Roman" w:hAnsi="Times New Roman" w:cs="Times New Roman"/>
-          <w:sz w:val="28"/>
-          <w:szCs w:val="28"/>
-          <w:lang w:val="uk-UA"/>
-        </w:rPr>
-        <w:t>симуляції</w:t>
-      </w:r>
-      <w:r>
-        <w:rPr>
-          <w:rFonts w:ascii="Times New Roman" w:hAnsi="Times New Roman" w:cs="Times New Roman"/>
-          <w:sz w:val="28"/>
-          <w:szCs w:val="28"/>
-          <w:lang w:val="uk-UA"/>
-        </w:rPr>
-        <w:t>.</w:t>
-      </w:r>
-    </w:p>
-    <w:p>
-      <w:pPr>
-        <w:rPr>
-          <w:rFonts w:ascii="Times New Roman" w:hAnsi="Times New Roman" w:cs="Times New Roman"/>
-          <w:sz w:val="28"/>
-          <w:szCs w:val="28"/>
-          <w:lang w:val="uk-UA"/>
-        </w:rPr>
-      </w:pPr>
     </w:p>
     <w:p>
       <w:pPr>
@@ -1984,6 +1829,8 @@
           <w:lang w:val="uk-UA"/>
         </w:rPr>
       </w:pPr>
+      <w:bookmarkStart w:id="3" w:name="_Hlk95231090"/>
+      <w:bookmarkEnd w:id="2"/>
       <w:r>
         <w:rPr>
           <w:rFonts w:ascii="Times New Roman" w:hAnsi="Times New Roman" w:cs="Times New Roman"/>
@@ -2007,6 +1854,8 @@
           <w:lang w:val="uk-UA"/>
         </w:rPr>
       </w:pPr>
+      <w:bookmarkStart w:id="4" w:name="_Hlk95231099"/>
+      <w:bookmarkEnd w:id="3"/>
       <w:r>
         <w:rPr>
           <w:rFonts w:ascii="Times New Roman" w:hAnsi="Times New Roman" w:cs="Times New Roman"/>
@@ -2041,6 +1890,7 @@
         <w:t xml:space="preserve">: </w:t>
       </w:r>
     </w:p>
+    <w:bookmarkEnd w:id="4"/>
     <w:p>
       <w:pPr>
         <w:rPr>
@@ -5584,7 +5434,25 @@
           <w:szCs w:val="28"/>
           <w:lang w:val="uk-UA"/>
         </w:rPr>
-        <w:t>придназначена</w:t>
+        <w:t>пр</w:t>
+      </w:r>
+      <w:r>
+        <w:rPr>
+          <w:rFonts w:ascii="Times New Roman" w:hAnsi="Times New Roman" w:cs="Times New Roman"/>
+          <w:sz w:val="28"/>
+          <w:szCs w:val="28"/>
+          <w:lang w:val="uk-UA"/>
+        </w:rPr>
+        <w:t>е</w:t>
+      </w:r>
+      <w:r>
+        <w:rPr>
+          <w:rFonts w:ascii="Times New Roman" w:hAnsi="Times New Roman" w:cs="Times New Roman"/>
+          <w:sz w:val="28"/>
+          <w:szCs w:val="28"/>
+          <w:lang w:val="uk-UA"/>
+        </w:rPr>
+        <w:t>дназначена</w:t>
       </w:r>
       <w:proofErr w:type="spellEnd"/>
       <w:r>

</xml_diff>